<commit_message>
weights and avg height
</commit_message>
<xml_diff>
--- a/Lab5/output.docx
+++ b/Lab5/output.docx
@@ -533,6 +533,278 @@
     </w:tbl>
     <w:p>
       <w:r>
+        <w:t>image 27 res x_residuals</w:t>
+      </w:r>
+    </w:p>
+    <w:tbl>
+      <w:tblPr>
+        <w:tblW w:type="auto" w:w="0"/>
+        <w:tblLook w:firstColumn="1" w:firstRow="1" w:lastColumn="0" w:lastRow="0" w:noHBand="0" w:noVBand="1" w:val="04A0"/>
+      </w:tblPr>
+      <w:tblGrid>
+        <w:gridCol w:w="8640"/>
+      </w:tblGrid>
+      <w:tr>
+        <w:tc>
+          <w:tcPr>
+            <w:tcW w:type="dxa" w:w="8640"/>
+          </w:tcPr>
+          <w:p>
+            <w:r>
+              <w:t>-0.0192</w:t>
+            </w:r>
+          </w:p>
+        </w:tc>
+      </w:tr>
+      <w:tr>
+        <w:tc>
+          <w:tcPr>
+            <w:tcW w:type="dxa" w:w="8640"/>
+          </w:tcPr>
+          <w:p>
+            <w:r>
+              <w:t>-0.0126</w:t>
+            </w:r>
+          </w:p>
+        </w:tc>
+      </w:tr>
+      <w:tr>
+        <w:tc>
+          <w:tcPr>
+            <w:tcW w:type="dxa" w:w="8640"/>
+          </w:tcPr>
+          <w:p>
+            <w:r>
+              <w:t>-0.0147</w:t>
+            </w:r>
+          </w:p>
+        </w:tc>
+      </w:tr>
+      <w:tr>
+        <w:tc>
+          <w:tcPr>
+            <w:tcW w:type="dxa" w:w="8640"/>
+          </w:tcPr>
+          <w:p>
+            <w:r>
+              <w:t>0.0468</w:t>
+            </w:r>
+          </w:p>
+        </w:tc>
+      </w:tr>
+    </w:tbl>
+    <w:p>
+      <w:r>
+        <w:t>image 27 res y_residuals</w:t>
+      </w:r>
+    </w:p>
+    <w:tbl>
+      <w:tblPr>
+        <w:tblW w:type="auto" w:w="0"/>
+        <w:tblLook w:firstColumn="1" w:firstRow="1" w:lastColumn="0" w:lastRow="0" w:noHBand="0" w:noVBand="1" w:val="04A0"/>
+      </w:tblPr>
+      <w:tblGrid>
+        <w:gridCol w:w="8640"/>
+      </w:tblGrid>
+      <w:tr>
+        <w:tc>
+          <w:tcPr>
+            <w:tcW w:type="dxa" w:w="8640"/>
+          </w:tcPr>
+          <w:p>
+            <w:r>
+              <w:t>-0.0399</w:t>
+            </w:r>
+          </w:p>
+        </w:tc>
+      </w:tr>
+      <w:tr>
+        <w:tc>
+          <w:tcPr>
+            <w:tcW w:type="dxa" w:w="8640"/>
+          </w:tcPr>
+          <w:p>
+            <w:r>
+              <w:t>-0.0024</w:t>
+            </w:r>
+          </w:p>
+        </w:tc>
+      </w:tr>
+      <w:tr>
+        <w:tc>
+          <w:tcPr>
+            <w:tcW w:type="dxa" w:w="8640"/>
+          </w:tcPr>
+          <w:p>
+            <w:r>
+              <w:t>0.0046</w:t>
+            </w:r>
+          </w:p>
+        </w:tc>
+      </w:tr>
+      <w:tr>
+        <w:tc>
+          <w:tcPr>
+            <w:tcW w:type="dxa" w:w="8640"/>
+          </w:tcPr>
+          <w:p>
+            <w:r>
+              <w:t>0.0385</w:t>
+            </w:r>
+          </w:p>
+        </w:tc>
+      </w:tr>
+    </w:tbl>
+    <w:p>
+      <w:r>
+        <w:t>image 27 res x redundancy</w:t>
+      </w:r>
+    </w:p>
+    <w:tbl>
+      <w:tblPr>
+        <w:tblW w:type="auto" w:w="0"/>
+        <w:tblLook w:firstColumn="1" w:firstRow="1" w:lastColumn="0" w:lastRow="0" w:noHBand="0" w:noVBand="1" w:val="04A0"/>
+      </w:tblPr>
+      <w:tblGrid>
+        <w:gridCol w:w="8640"/>
+      </w:tblGrid>
+      <w:tr>
+        <w:tc>
+          <w:tcPr>
+            <w:tcW w:type="dxa" w:w="8640"/>
+          </w:tcPr>
+          <w:p>
+            <w:r>
+              <w:t>0.6053</w:t>
+            </w:r>
+          </w:p>
+        </w:tc>
+      </w:tr>
+      <w:tr>
+        <w:tc>
+          <w:tcPr>
+            <w:tcW w:type="dxa" w:w="8640"/>
+          </w:tcPr>
+          <w:p>
+            <w:r>
+              <w:t>0.1724</w:t>
+            </w:r>
+          </w:p>
+        </w:tc>
+      </w:tr>
+      <w:tr>
+        <w:tc>
+          <w:tcPr>
+            <w:tcW w:type="dxa" w:w="8640"/>
+          </w:tcPr>
+          <w:p>
+            <w:r>
+              <w:t>0.062</w:t>
+            </w:r>
+          </w:p>
+        </w:tc>
+      </w:tr>
+      <w:tr>
+        <w:tc>
+          <w:tcPr>
+            <w:tcW w:type="dxa" w:w="8640"/>
+          </w:tcPr>
+          <w:p>
+            <w:r>
+              <w:t>0.403</w:t>
+            </w:r>
+          </w:p>
+        </w:tc>
+      </w:tr>
+      <w:tr>
+        <w:tc>
+          <w:tcPr>
+            <w:tcW w:type="dxa" w:w="8640"/>
+          </w:tcPr>
+          <w:p>
+            <w:r>
+              <w:t>1.2427</w:t>
+            </w:r>
+          </w:p>
+        </w:tc>
+      </w:tr>
+    </w:tbl>
+    <w:p>
+      <w:r>
+        <w:t>image 27 res y redundancy</w:t>
+      </w:r>
+    </w:p>
+    <w:tbl>
+      <w:tblPr>
+        <w:tblW w:type="auto" w:w="0"/>
+        <w:tblLook w:firstColumn="1" w:firstRow="1" w:lastColumn="0" w:lastRow="0" w:noHBand="0" w:noVBand="1" w:val="04A0"/>
+      </w:tblPr>
+      <w:tblGrid>
+        <w:gridCol w:w="8640"/>
+      </w:tblGrid>
+      <w:tr>
+        <w:tc>
+          <w:tcPr>
+            <w:tcW w:type="dxa" w:w="8640"/>
+          </w:tcPr>
+          <w:p>
+            <w:r>
+              <w:t>0.2663</w:t>
+            </w:r>
+          </w:p>
+        </w:tc>
+      </w:tr>
+      <w:tr>
+        <w:tc>
+          <w:tcPr>
+            <w:tcW w:type="dxa" w:w="8640"/>
+          </w:tcPr>
+          <w:p>
+            <w:r>
+              <w:t>0.1167</w:t>
+            </w:r>
+          </w:p>
+        </w:tc>
+      </w:tr>
+      <w:tr>
+        <w:tc>
+          <w:tcPr>
+            <w:tcW w:type="dxa" w:w="8640"/>
+          </w:tcPr>
+          <w:p>
+            <w:r>
+              <w:t>0.0051</w:t>
+            </w:r>
+          </w:p>
+        </w:tc>
+      </w:tr>
+      <w:tr>
+        <w:tc>
+          <w:tcPr>
+            <w:tcW w:type="dxa" w:w="8640"/>
+          </w:tcPr>
+          <w:p>
+            <w:r>
+              <w:t>0.3692</w:t>
+            </w:r>
+          </w:p>
+        </w:tc>
+      </w:tr>
+      <w:tr>
+        <w:tc>
+          <w:tcPr>
+            <w:tcW w:type="dxa" w:w="8640"/>
+          </w:tcPr>
+          <w:p>
+            <w:r>
+              <w:t>0.7573</w:t>
+            </w:r>
+          </w:p>
+        </w:tc>
+      </w:tr>
+    </w:tbl>
+    <w:p>
+      <w:r>
         <w:t>image 27 res other quantities</w:t>
       </w:r>
     </w:p>
@@ -1601,6 +1873,278 @@
     </w:tbl>
     <w:p>
       <w:r>
+        <w:t>image 28 res x_residuals</w:t>
+      </w:r>
+    </w:p>
+    <w:tbl>
+      <w:tblPr>
+        <w:tblW w:type="auto" w:w="0"/>
+        <w:tblLook w:firstColumn="1" w:firstRow="1" w:lastColumn="0" w:lastRow="0" w:noHBand="0" w:noVBand="1" w:val="04A0"/>
+      </w:tblPr>
+      <w:tblGrid>
+        <w:gridCol w:w="8640"/>
+      </w:tblGrid>
+      <w:tr>
+        <w:tc>
+          <w:tcPr>
+            <w:tcW w:type="dxa" w:w="8640"/>
+          </w:tcPr>
+          <w:p>
+            <w:r>
+              <w:t>-0.0096</w:t>
+            </w:r>
+          </w:p>
+        </w:tc>
+      </w:tr>
+      <w:tr>
+        <w:tc>
+          <w:tcPr>
+            <w:tcW w:type="dxa" w:w="8640"/>
+          </w:tcPr>
+          <w:p>
+            <w:r>
+              <w:t>-0.0089</w:t>
+            </w:r>
+          </w:p>
+        </w:tc>
+      </w:tr>
+      <w:tr>
+        <w:tc>
+          <w:tcPr>
+            <w:tcW w:type="dxa" w:w="8640"/>
+          </w:tcPr>
+          <w:p>
+            <w:r>
+              <w:t>-0.0016</w:t>
+            </w:r>
+          </w:p>
+        </w:tc>
+      </w:tr>
+      <w:tr>
+        <w:tc>
+          <w:tcPr>
+            <w:tcW w:type="dxa" w:w="8640"/>
+          </w:tcPr>
+          <w:p>
+            <w:r>
+              <w:t>0.0204</w:t>
+            </w:r>
+          </w:p>
+        </w:tc>
+      </w:tr>
+    </w:tbl>
+    <w:p>
+      <w:r>
+        <w:t>image 28 res y_residuals</w:t>
+      </w:r>
+    </w:p>
+    <w:tbl>
+      <w:tblPr>
+        <w:tblW w:type="auto" w:w="0"/>
+        <w:tblLook w:firstColumn="1" w:firstRow="1" w:lastColumn="0" w:lastRow="0" w:noHBand="0" w:noVBand="1" w:val="04A0"/>
+      </w:tblPr>
+      <w:tblGrid>
+        <w:gridCol w:w="8640"/>
+      </w:tblGrid>
+      <w:tr>
+        <w:tc>
+          <w:tcPr>
+            <w:tcW w:type="dxa" w:w="8640"/>
+          </w:tcPr>
+          <w:p>
+            <w:r>
+              <w:t>-0.0408</w:t>
+            </w:r>
+          </w:p>
+        </w:tc>
+      </w:tr>
+      <w:tr>
+        <w:tc>
+          <w:tcPr>
+            <w:tcW w:type="dxa" w:w="8640"/>
+          </w:tcPr>
+          <w:p>
+            <w:r>
+              <w:t>0.0146</w:t>
+            </w:r>
+          </w:p>
+        </w:tc>
+      </w:tr>
+      <w:tr>
+        <w:tc>
+          <w:tcPr>
+            <w:tcW w:type="dxa" w:w="8640"/>
+          </w:tcPr>
+          <w:p>
+            <w:r>
+              <w:t>0.0027</w:t>
+            </w:r>
+          </w:p>
+        </w:tc>
+      </w:tr>
+      <w:tr>
+        <w:tc>
+          <w:tcPr>
+            <w:tcW w:type="dxa" w:w="8640"/>
+          </w:tcPr>
+          <w:p>
+            <w:r>
+              <w:t>0.0238</w:t>
+            </w:r>
+          </w:p>
+        </w:tc>
+      </w:tr>
+    </w:tbl>
+    <w:p>
+      <w:r>
+        <w:t>image 28 res x redundancy</w:t>
+      </w:r>
+    </w:p>
+    <w:tbl>
+      <w:tblPr>
+        <w:tblW w:type="auto" w:w="0"/>
+        <w:tblLook w:firstColumn="1" w:firstRow="1" w:lastColumn="0" w:lastRow="0" w:noHBand="0" w:noVBand="1" w:val="04A0"/>
+      </w:tblPr>
+      <w:tblGrid>
+        <w:gridCol w:w="8640"/>
+      </w:tblGrid>
+      <w:tr>
+        <w:tc>
+          <w:tcPr>
+            <w:tcW w:type="dxa" w:w="8640"/>
+          </w:tcPr>
+          <w:p>
+            <w:r>
+              <w:t>0.5337</w:t>
+            </w:r>
+          </w:p>
+        </w:tc>
+      </w:tr>
+      <w:tr>
+        <w:tc>
+          <w:tcPr>
+            <w:tcW w:type="dxa" w:w="8640"/>
+          </w:tcPr>
+          <w:p>
+            <w:r>
+              <w:t>0.0625</w:t>
+            </w:r>
+          </w:p>
+        </w:tc>
+      </w:tr>
+      <w:tr>
+        <w:tc>
+          <w:tcPr>
+            <w:tcW w:type="dxa" w:w="8640"/>
+          </w:tcPr>
+          <w:p>
+            <w:r>
+              <w:t>0.0021</w:t>
+            </w:r>
+          </w:p>
+        </w:tc>
+      </w:tr>
+      <w:tr>
+        <w:tc>
+          <w:tcPr>
+            <w:tcW w:type="dxa" w:w="8640"/>
+          </w:tcPr>
+          <w:p>
+            <w:r>
+              <w:t>0.3747</w:t>
+            </w:r>
+          </w:p>
+        </w:tc>
+      </w:tr>
+      <w:tr>
+        <w:tc>
+          <w:tcPr>
+            <w:tcW w:type="dxa" w:w="8640"/>
+          </w:tcPr>
+          <w:p>
+            <w:r>
+              <w:t>0.973</w:t>
+            </w:r>
+          </w:p>
+        </w:tc>
+      </w:tr>
+    </w:tbl>
+    <w:p>
+      <w:r>
+        <w:t>image 28 res y redundancy</w:t>
+      </w:r>
+    </w:p>
+    <w:tbl>
+      <w:tblPr>
+        <w:tblW w:type="auto" w:w="0"/>
+        <w:tblLook w:firstColumn="1" w:firstRow="1" w:lastColumn="0" w:lastRow="0" w:noHBand="0" w:noVBand="1" w:val="04A0"/>
+      </w:tblPr>
+      <w:tblGrid>
+        <w:gridCol w:w="8640"/>
+      </w:tblGrid>
+      <w:tr>
+        <w:tc>
+          <w:tcPr>
+            <w:tcW w:type="dxa" w:w="8640"/>
+          </w:tcPr>
+          <w:p>
+            <w:r>
+              <w:t>0.5832</w:t>
+            </w:r>
+          </w:p>
+        </w:tc>
+      </w:tr>
+      <w:tr>
+        <w:tc>
+          <w:tcPr>
+            <w:tcW w:type="dxa" w:w="8640"/>
+          </w:tcPr>
+          <w:p>
+            <w:r>
+              <w:t>0.0897</w:t>
+            </w:r>
+          </w:p>
+        </w:tc>
+      </w:tr>
+      <w:tr>
+        <w:tc>
+          <w:tcPr>
+            <w:tcW w:type="dxa" w:w="8640"/>
+          </w:tcPr>
+          <w:p>
+            <w:r>
+              <w:t>0.0068</w:t>
+            </w:r>
+          </w:p>
+        </w:tc>
+      </w:tr>
+      <w:tr>
+        <w:tc>
+          <w:tcPr>
+            <w:tcW w:type="dxa" w:w="8640"/>
+          </w:tcPr>
+          <w:p>
+            <w:r>
+              <w:t>0.3473</w:t>
+            </w:r>
+          </w:p>
+        </w:tc>
+      </w:tr>
+      <w:tr>
+        <w:tc>
+          <w:tcPr>
+            <w:tcW w:type="dxa" w:w="8640"/>
+          </w:tcPr>
+          <w:p>
+            <w:r>
+              <w:t>1.027</w:t>
+            </w:r>
+          </w:p>
+        </w:tc>
+      </w:tr>
+    </w:tbl>
+    <w:p>
+      <w:r>
         <w:t>image 28 res other quantities</w:t>
       </w:r>
     </w:p>
@@ -2669,6 +3213,278 @@
     </w:tbl>
     <w:p>
       <w:r>
+        <w:t>test res x_residuals</w:t>
+      </w:r>
+    </w:p>
+    <w:tbl>
+      <w:tblPr>
+        <w:tblW w:type="auto" w:w="0"/>
+        <w:tblLook w:firstColumn="1" w:firstRow="1" w:lastColumn="0" w:lastRow="0" w:noHBand="0" w:noVBand="1" w:val="04A0"/>
+      </w:tblPr>
+      <w:tblGrid>
+        <w:gridCol w:w="8640"/>
+      </w:tblGrid>
+      <w:tr>
+        <w:tc>
+          <w:tcPr>
+            <w:tcW w:type="dxa" w:w="8640"/>
+          </w:tcPr>
+          <w:p>
+            <w:r>
+              <w:t>-0.0103</w:t>
+            </w:r>
+          </w:p>
+        </w:tc>
+      </w:tr>
+      <w:tr>
+        <w:tc>
+          <w:tcPr>
+            <w:tcW w:type="dxa" w:w="8640"/>
+          </w:tcPr>
+          <w:p>
+            <w:r>
+              <w:t>0.0238</w:t>
+            </w:r>
+          </w:p>
+        </w:tc>
+      </w:tr>
+      <w:tr>
+        <w:tc>
+          <w:tcPr>
+            <w:tcW w:type="dxa" w:w="8640"/>
+          </w:tcPr>
+          <w:p>
+            <w:r>
+              <w:t>-0.0117</w:t>
+            </w:r>
+          </w:p>
+        </w:tc>
+      </w:tr>
+      <w:tr>
+        <w:tc>
+          <w:tcPr>
+            <w:tcW w:type="dxa" w:w="8640"/>
+          </w:tcPr>
+          <w:p>
+            <w:r>
+              <w:t>-0.0017</w:t>
+            </w:r>
+          </w:p>
+        </w:tc>
+      </w:tr>
+    </w:tbl>
+    <w:p>
+      <w:r>
+        <w:t>test res y_residuals</w:t>
+      </w:r>
+    </w:p>
+    <w:tbl>
+      <w:tblPr>
+        <w:tblW w:type="auto" w:w="0"/>
+        <w:tblLook w:firstColumn="1" w:firstRow="1" w:lastColumn="0" w:lastRow="0" w:noHBand="0" w:noVBand="1" w:val="04A0"/>
+      </w:tblPr>
+      <w:tblGrid>
+        <w:gridCol w:w="8640"/>
+      </w:tblGrid>
+      <w:tr>
+        <w:tc>
+          <w:tcPr>
+            <w:tcW w:type="dxa" w:w="8640"/>
+          </w:tcPr>
+          <w:p>
+            <w:r>
+              <w:t>0.0242</w:t>
+            </w:r>
+          </w:p>
+        </w:tc>
+      </w:tr>
+      <w:tr>
+        <w:tc>
+          <w:tcPr>
+            <w:tcW w:type="dxa" w:w="8640"/>
+          </w:tcPr>
+          <w:p>
+            <w:r>
+              <w:t>-0.0141</w:t>
+            </w:r>
+          </w:p>
+        </w:tc>
+      </w:tr>
+      <w:tr>
+        <w:tc>
+          <w:tcPr>
+            <w:tcW w:type="dxa" w:w="8640"/>
+          </w:tcPr>
+          <w:p>
+            <w:r>
+              <w:t>-0.0003</w:t>
+            </w:r>
+          </w:p>
+        </w:tc>
+      </w:tr>
+      <w:tr>
+        <w:tc>
+          <w:tcPr>
+            <w:tcW w:type="dxa" w:w="8640"/>
+          </w:tcPr>
+          <w:p>
+            <w:r>
+              <w:t>-0.01</w:t>
+            </w:r>
+          </w:p>
+        </w:tc>
+      </w:tr>
+    </w:tbl>
+    <w:p>
+      <w:r>
+        <w:t>test res x redundancy</w:t>
+      </w:r>
+    </w:p>
+    <w:tbl>
+      <w:tblPr>
+        <w:tblW w:type="auto" w:w="0"/>
+        <w:tblLook w:firstColumn="1" w:firstRow="1" w:lastColumn="0" w:lastRow="0" w:noHBand="0" w:noVBand="1" w:val="04A0"/>
+      </w:tblPr>
+      <w:tblGrid>
+        <w:gridCol w:w="8640"/>
+      </w:tblGrid>
+      <w:tr>
+        <w:tc>
+          <w:tcPr>
+            <w:tcW w:type="dxa" w:w="8640"/>
+          </w:tcPr>
+          <w:p>
+            <w:r>
+              <w:t>0.2206</w:t>
+            </w:r>
+          </w:p>
+        </w:tc>
+      </w:tr>
+      <w:tr>
+        <w:tc>
+          <w:tcPr>
+            <w:tcW w:type="dxa" w:w="8640"/>
+          </w:tcPr>
+          <w:p>
+            <w:r>
+              <w:t>0.3458</w:t>
+            </w:r>
+          </w:p>
+        </w:tc>
+      </w:tr>
+      <w:tr>
+        <w:tc>
+          <w:tcPr>
+            <w:tcW w:type="dxa" w:w="8640"/>
+          </w:tcPr>
+          <w:p>
+            <w:r>
+              <w:t>0.0841</w:t>
+            </w:r>
+          </w:p>
+        </w:tc>
+      </w:tr>
+      <w:tr>
+        <w:tc>
+          <w:tcPr>
+            <w:tcW w:type="dxa" w:w="8640"/>
+          </w:tcPr>
+          <w:p>
+            <w:r>
+              <w:t>0.1277</w:t>
+            </w:r>
+          </w:p>
+        </w:tc>
+      </w:tr>
+      <w:tr>
+        <w:tc>
+          <w:tcPr>
+            <w:tcW w:type="dxa" w:w="8640"/>
+          </w:tcPr>
+          <w:p>
+            <w:r>
+              <w:t>0.7782</w:t>
+            </w:r>
+          </w:p>
+        </w:tc>
+      </w:tr>
+    </w:tbl>
+    <w:p>
+      <w:r>
+        <w:t>test res y redundancy</w:t>
+      </w:r>
+    </w:p>
+    <w:tbl>
+      <w:tblPr>
+        <w:tblW w:type="auto" w:w="0"/>
+        <w:tblLook w:firstColumn="1" w:firstRow="1" w:lastColumn="0" w:lastRow="0" w:noHBand="0" w:noVBand="1" w:val="04A0"/>
+      </w:tblPr>
+      <w:tblGrid>
+        <w:gridCol w:w="8640"/>
+      </w:tblGrid>
+      <w:tr>
+        <w:tc>
+          <w:tcPr>
+            <w:tcW w:type="dxa" w:w="8640"/>
+          </w:tcPr>
+          <w:p>
+            <w:r>
+              <w:t>0.3468</w:t>
+            </w:r>
+          </w:p>
+        </w:tc>
+      </w:tr>
+      <w:tr>
+        <w:tc>
+          <w:tcPr>
+            <w:tcW w:type="dxa" w:w="8640"/>
+          </w:tcPr>
+          <w:p>
+            <w:r>
+              <w:t>0.2115</w:t>
+            </w:r>
+          </w:p>
+        </w:tc>
+      </w:tr>
+      <w:tr>
+        <w:tc>
+          <w:tcPr>
+            <w:tcW w:type="dxa" w:w="8640"/>
+          </w:tcPr>
+          <w:p>
+            <w:r>
+              <w:t>0.4776</w:t>
+            </w:r>
+          </w:p>
+        </w:tc>
+      </w:tr>
+      <w:tr>
+        <w:tc>
+          <w:tcPr>
+            <w:tcW w:type="dxa" w:w="8640"/>
+          </w:tcPr>
+          <w:p>
+            <w:r>
+              <w:t>0.1859</w:t>
+            </w:r>
+          </w:p>
+        </w:tc>
+      </w:tr>
+      <w:tr>
+        <w:tc>
+          <w:tcPr>
+            <w:tcW w:type="dxa" w:w="8640"/>
+          </w:tcPr>
+          <w:p>
+            <w:r>
+              <w:t>1.2218</w:t>
+            </w:r>
+          </w:p>
+        </w:tc>
+      </w:tr>
+    </w:tbl>
+    <w:p>
+      <w:r>
         <w:t>test res other quantities</w:t>
       </w:r>
     </w:p>
@@ -3208,6 +4024,740 @@
     </w:tbl>
     <w:p>
       <w:r>
+        <w:t>space intersection image 27 measurements</w:t>
+      </w:r>
+    </w:p>
+    <w:tbl>
+      <w:tblPr>
+        <w:tblW w:type="auto" w:w="0"/>
+        <w:tblLook w:firstColumn="1" w:firstRow="1" w:lastColumn="0" w:lastRow="0" w:noHBand="0" w:noVBand="1" w:val="04A0"/>
+      </w:tblPr>
+      <w:tblGrid>
+        <w:gridCol w:w="4320"/>
+        <w:gridCol w:w="4320"/>
+      </w:tblGrid>
+      <w:tr>
+        <w:tc>
+          <w:tcPr>
+            <w:tcW w:type="dxa" w:w="4320"/>
+          </w:tcPr>
+          <w:p>
+            <w:r>
+              <w:t>60.4244</w:t>
+            </w:r>
+          </w:p>
+        </w:tc>
+        <w:tc>
+          <w:tcPr>
+            <w:tcW w:type="dxa" w:w="4320"/>
+          </w:tcPr>
+          <w:p>
+            <w:r>
+              <w:t>84.9558</w:t>
+            </w:r>
+          </w:p>
+        </w:tc>
+      </w:tr>
+      <w:tr>
+        <w:tc>
+          <w:tcPr>
+            <w:tcW w:type="dxa" w:w="4320"/>
+          </w:tcPr>
+          <w:p>
+            <w:r>
+              <w:t>62.8698</w:t>
+            </w:r>
+          </w:p>
+        </w:tc>
+        <w:tc>
+          <w:tcPr>
+            <w:tcW w:type="dxa" w:w="4320"/>
+          </w:tcPr>
+          <w:p>
+            <w:r>
+              <w:t>84.9618</w:t>
+            </w:r>
+          </w:p>
+        </w:tc>
+      </w:tr>
+      <w:tr>
+        <w:tc>
+          <w:tcPr>
+            <w:tcW w:type="dxa" w:w="4320"/>
+          </w:tcPr>
+          <w:p>
+            <w:r>
+              <w:t>68.4389</w:t>
+            </w:r>
+          </w:p>
+        </w:tc>
+        <w:tc>
+          <w:tcPr>
+            <w:tcW w:type="dxa" w:w="4320"/>
+          </w:tcPr>
+          <w:p>
+            <w:r>
+              <w:t>84.9619</w:t>
+            </w:r>
+          </w:p>
+        </w:tc>
+      </w:tr>
+      <w:tr>
+        <w:tc>
+          <w:tcPr>
+            <w:tcW w:type="dxa" w:w="4320"/>
+          </w:tcPr>
+          <w:p>
+            <w:r>
+              <w:t>71.3365</w:t>
+            </w:r>
+          </w:p>
+        </w:tc>
+        <w:tc>
+          <w:tcPr>
+            <w:tcW w:type="dxa" w:w="4320"/>
+          </w:tcPr>
+          <w:p>
+            <w:r>
+              <w:t>84.9441</w:t>
+            </w:r>
+          </w:p>
+        </w:tc>
+      </w:tr>
+      <w:tr>
+        <w:tc>
+          <w:tcPr>
+            <w:tcW w:type="dxa" w:w="4320"/>
+          </w:tcPr>
+          <w:p>
+            <w:r>
+              <w:t>60.4722</w:t>
+            </w:r>
+          </w:p>
+        </w:tc>
+        <w:tc>
+          <w:tcPr>
+            <w:tcW w:type="dxa" w:w="4320"/>
+          </w:tcPr>
+          <w:p>
+            <w:r>
+              <w:t>83.1585</w:t>
+            </w:r>
+          </w:p>
+        </w:tc>
+      </w:tr>
+      <w:tr>
+        <w:tc>
+          <w:tcPr>
+            <w:tcW w:type="dxa" w:w="4320"/>
+          </w:tcPr>
+          <w:p>
+            <w:r>
+              <w:t>63.3281</w:t>
+            </w:r>
+          </w:p>
+        </w:tc>
+        <w:tc>
+          <w:tcPr>
+            <w:tcW w:type="dxa" w:w="4320"/>
+          </w:tcPr>
+          <w:p>
+            <w:r>
+              <w:t>83.1526</w:t>
+            </w:r>
+          </w:p>
+        </w:tc>
+      </w:tr>
+      <w:tr>
+        <w:tc>
+          <w:tcPr>
+            <w:tcW w:type="dxa" w:w="4320"/>
+          </w:tcPr>
+          <w:p>
+            <w:r>
+              <w:t>68.3974</w:t>
+            </w:r>
+          </w:p>
+        </w:tc>
+        <w:tc>
+          <w:tcPr>
+            <w:tcW w:type="dxa" w:w="4320"/>
+          </w:tcPr>
+          <w:p>
+            <w:r>
+              <w:t>83.1587</w:t>
+            </w:r>
+          </w:p>
+        </w:tc>
+      </w:tr>
+      <w:tr>
+        <w:tc>
+          <w:tcPr>
+            <w:tcW w:type="dxa" w:w="4320"/>
+          </w:tcPr>
+          <w:p>
+            <w:r>
+              <w:t>71.2474</w:t>
+            </w:r>
+          </w:p>
+        </w:tc>
+        <w:tc>
+          <w:tcPr>
+            <w:tcW w:type="dxa" w:w="4320"/>
+          </w:tcPr>
+          <w:p>
+            <w:r>
+              <w:t>83.1588</w:t>
+            </w:r>
+          </w:p>
+        </w:tc>
+      </w:tr>
+      <w:tr>
+        <w:tc>
+          <w:tcPr>
+            <w:tcW w:type="dxa" w:w="4320"/>
+          </w:tcPr>
+          <w:p>
+            <w:r>
+              <w:t>60.4664</w:t>
+            </w:r>
+          </w:p>
+        </w:tc>
+        <w:tc>
+          <w:tcPr>
+            <w:tcW w:type="dxa" w:w="4320"/>
+          </w:tcPr>
+          <w:p>
+            <w:r>
+              <w:t>80.897</w:t>
+            </w:r>
+          </w:p>
+        </w:tc>
+      </w:tr>
+      <w:tr>
+        <w:tc>
+          <w:tcPr>
+            <w:tcW w:type="dxa" w:w="4320"/>
+          </w:tcPr>
+          <w:p>
+            <w:r>
+              <w:t>63.3224</w:t>
+            </w:r>
+          </w:p>
+        </w:tc>
+        <w:tc>
+          <w:tcPr>
+            <w:tcW w:type="dxa" w:w="4320"/>
+          </w:tcPr>
+          <w:p>
+            <w:r>
+              <w:t>80.8971</w:t>
+            </w:r>
+          </w:p>
+        </w:tc>
+      </w:tr>
+      <w:tr>
+        <w:tc>
+          <w:tcPr>
+            <w:tcW w:type="dxa" w:w="4320"/>
+          </w:tcPr>
+          <w:p>
+            <w:r>
+              <w:t>68.4095</w:t>
+            </w:r>
+          </w:p>
+        </w:tc>
+        <w:tc>
+          <w:tcPr>
+            <w:tcW w:type="dxa" w:w="4320"/>
+          </w:tcPr>
+          <w:p>
+            <w:r>
+              <w:t>80.8913</w:t>
+            </w:r>
+          </w:p>
+        </w:tc>
+      </w:tr>
+      <w:tr>
+        <w:tc>
+          <w:tcPr>
+            <w:tcW w:type="dxa" w:w="4320"/>
+          </w:tcPr>
+          <w:p>
+            <w:r>
+              <w:t>71.2655</w:t>
+            </w:r>
+          </w:p>
+        </w:tc>
+        <w:tc>
+          <w:tcPr>
+            <w:tcW w:type="dxa" w:w="4320"/>
+          </w:tcPr>
+          <w:p>
+            <w:r>
+              <w:t>80.8973</w:t>
+            </w:r>
+          </w:p>
+        </w:tc>
+      </w:tr>
+      <w:tr>
+        <w:tc>
+          <w:tcPr>
+            <w:tcW w:type="dxa" w:w="4320"/>
+          </w:tcPr>
+          <w:p>
+            <w:r>
+              <w:t>60.4726</w:t>
+            </w:r>
+          </w:p>
+        </w:tc>
+        <w:tc>
+          <w:tcPr>
+            <w:tcW w:type="dxa" w:w="4320"/>
+          </w:tcPr>
+          <w:p>
+            <w:r>
+              <w:t>78.4035</w:t>
+            </w:r>
+          </w:p>
+        </w:tc>
+      </w:tr>
+      <w:tr>
+        <w:tc>
+          <w:tcPr>
+            <w:tcW w:type="dxa" w:w="4320"/>
+          </w:tcPr>
+          <w:p>
+            <w:r>
+              <w:t>63.3345</w:t>
+            </w:r>
+          </w:p>
+        </w:tc>
+        <w:tc>
+          <w:tcPr>
+            <w:tcW w:type="dxa" w:w="4320"/>
+          </w:tcPr>
+          <w:p>
+            <w:r>
+              <w:t>78.4035</w:t>
+            </w:r>
+          </w:p>
+        </w:tc>
+      </w:tr>
+      <w:tr>
+        <w:tc>
+          <w:tcPr>
+            <w:tcW w:type="dxa" w:w="4320"/>
+          </w:tcPr>
+          <w:p>
+            <w:r>
+              <w:t>68.4157</w:t>
+            </w:r>
+          </w:p>
+        </w:tc>
+        <w:tc>
+          <w:tcPr>
+            <w:tcW w:type="dxa" w:w="4320"/>
+          </w:tcPr>
+          <w:p>
+            <w:r>
+              <w:t>78.3977</w:t>
+            </w:r>
+          </w:p>
+        </w:tc>
+      </w:tr>
+      <w:tr>
+        <w:tc>
+          <w:tcPr>
+            <w:tcW w:type="dxa" w:w="4320"/>
+          </w:tcPr>
+          <w:p>
+            <w:r>
+              <w:t>71.2657</w:t>
+            </w:r>
+          </w:p>
+        </w:tc>
+        <w:tc>
+          <w:tcPr>
+            <w:tcW w:type="dxa" w:w="4320"/>
+          </w:tcPr>
+          <w:p>
+            <w:r>
+              <w:t>78.3859</w:t>
+            </w:r>
+          </w:p>
+        </w:tc>
+      </w:tr>
+    </w:tbl>
+    <w:p>
+      <w:r>
+        <w:t>space intersection image 28 measurements</w:t>
+      </w:r>
+    </w:p>
+    <w:tbl>
+      <w:tblPr>
+        <w:tblW w:type="auto" w:w="0"/>
+        <w:tblLook w:firstColumn="1" w:firstRow="1" w:lastColumn="0" w:lastRow="0" w:noHBand="0" w:noVBand="1" w:val="04A0"/>
+      </w:tblPr>
+      <w:tblGrid>
+        <w:gridCol w:w="4320"/>
+        <w:gridCol w:w="4320"/>
+      </w:tblGrid>
+      <w:tr>
+        <w:tc>
+          <w:tcPr>
+            <w:tcW w:type="dxa" w:w="4320"/>
+          </w:tcPr>
+          <w:p>
+            <w:r>
+              <w:t>-34.5046</w:t>
+            </w:r>
+          </w:p>
+        </w:tc>
+        <w:tc>
+          <w:tcPr>
+            <w:tcW w:type="dxa" w:w="4320"/>
+          </w:tcPr>
+          <w:p>
+            <w:r>
+              <w:t>89.5267</w:t>
+            </w:r>
+          </w:p>
+        </w:tc>
+      </w:tr>
+      <w:tr>
+        <w:tc>
+          <w:tcPr>
+            <w:tcW w:type="dxa" w:w="4320"/>
+          </w:tcPr>
+          <w:p>
+            <w:r>
+              <w:t>-32.0175</w:t>
+            </w:r>
+          </w:p>
+        </w:tc>
+        <w:tc>
+          <w:tcPr>
+            <w:tcW w:type="dxa" w:w="4320"/>
+          </w:tcPr>
+          <w:p>
+            <w:r>
+              <w:t>89.5818</w:t>
+            </w:r>
+          </w:p>
+        </w:tc>
+      </w:tr>
+      <w:tr>
+        <w:tc>
+          <w:tcPr>
+            <w:tcW w:type="dxa" w:w="4320"/>
+          </w:tcPr>
+          <w:p>
+            <w:r>
+              <w:t>-26.3711</w:t>
+            </w:r>
+          </w:p>
+        </w:tc>
+        <w:tc>
+          <w:tcPr>
+            <w:tcW w:type="dxa" w:w="4320"/>
+          </w:tcPr>
+          <w:p>
+            <w:r>
+              <w:t>89.7817</w:t>
+            </w:r>
+          </w:p>
+        </w:tc>
+      </w:tr>
+      <w:tr>
+        <w:tc>
+          <w:tcPr>
+            <w:tcW w:type="dxa" w:w="4320"/>
+          </w:tcPr>
+          <w:p>
+            <w:r>
+              <w:t>-23.4497</w:t>
+            </w:r>
+          </w:p>
+        </w:tc>
+        <w:tc>
+          <w:tcPr>
+            <w:tcW w:type="dxa" w:w="4320"/>
+          </w:tcPr>
+          <w:p>
+            <w:r>
+              <w:t>89.9263</w:t>
+            </w:r>
+          </w:p>
+        </w:tc>
+      </w:tr>
+      <w:tr>
+        <w:tc>
+          <w:tcPr>
+            <w:tcW w:type="dxa" w:w="4320"/>
+          </w:tcPr>
+          <w:p>
+            <w:r>
+              <w:t>-34.4081</w:t>
+            </w:r>
+          </w:p>
+        </w:tc>
+        <w:tc>
+          <w:tcPr>
+            <w:tcW w:type="dxa" w:w="4320"/>
+          </w:tcPr>
+          <w:p>
+            <w:r>
+              <w:t>87.6583</w:t>
+            </w:r>
+          </w:p>
+        </w:tc>
+      </w:tr>
+      <w:tr>
+        <w:tc>
+          <w:tcPr>
+            <w:tcW w:type="dxa" w:w="4320"/>
+          </w:tcPr>
+          <w:p>
+            <w:r>
+              <w:t>-31.5284</w:t>
+            </w:r>
+          </w:p>
+        </w:tc>
+        <w:tc>
+          <w:tcPr>
+            <w:tcW w:type="dxa" w:w="4320"/>
+          </w:tcPr>
+          <w:p>
+            <w:r>
+              <w:t>87.7553</w:t>
+            </w:r>
+          </w:p>
+        </w:tc>
+      </w:tr>
+      <w:tr>
+        <w:tc>
+          <w:tcPr>
+            <w:tcW w:type="dxa" w:w="4320"/>
+          </w:tcPr>
+          <w:p>
+            <w:r>
+              <w:t>-26.3876</w:t>
+            </w:r>
+          </w:p>
+        </w:tc>
+        <w:tc>
+          <w:tcPr>
+            <w:tcW w:type="dxa" w:w="4320"/>
+          </w:tcPr>
+          <w:p>
+            <w:r>
+              <w:t>87.9132</w:t>
+            </w:r>
+          </w:p>
+        </w:tc>
+      </w:tr>
+      <w:tr>
+        <w:tc>
+          <w:tcPr>
+            <w:tcW w:type="dxa" w:w="4320"/>
+          </w:tcPr>
+          <w:p>
+            <w:r>
+              <w:t>-23.5138</w:t>
+            </w:r>
+          </w:p>
+        </w:tc>
+        <w:tc>
+          <w:tcPr>
+            <w:tcW w:type="dxa" w:w="4320"/>
+          </w:tcPr>
+          <w:p>
+            <w:r>
+              <w:t>88.0102</w:t>
+            </w:r>
+          </w:p>
+        </w:tc>
+      </w:tr>
+      <w:tr>
+        <w:tc>
+          <w:tcPr>
+            <w:tcW w:type="dxa" w:w="4320"/>
+          </w:tcPr>
+          <w:p>
+            <w:r>
+              <w:t>-34.3589</w:t>
+            </w:r>
+          </w:p>
+        </w:tc>
+        <w:tc>
+          <w:tcPr>
+            <w:tcW w:type="dxa" w:w="4320"/>
+          </w:tcPr>
+          <w:p>
+            <w:r>
+              <w:t>85.3495</w:t>
+            </w:r>
+          </w:p>
+        </w:tc>
+      </w:tr>
+      <w:tr>
+        <w:tc>
+          <w:tcPr>
+            <w:tcW w:type="dxa" w:w="4320"/>
+          </w:tcPr>
+          <w:p>
+            <w:r>
+              <w:t>-31.4732</w:t>
+            </w:r>
+          </w:p>
+        </w:tc>
+        <w:tc>
+          <w:tcPr>
+            <w:tcW w:type="dxa" w:w="4320"/>
+          </w:tcPr>
+          <w:p>
+            <w:r>
+              <w:t>85.4405</w:t>
+            </w:r>
+          </w:p>
+        </w:tc>
+      </w:tr>
+      <w:tr>
+        <w:tc>
+          <w:tcPr>
+            <w:tcW w:type="dxa" w:w="4320"/>
+          </w:tcPr>
+          <w:p>
+            <w:r>
+              <w:t>-26.3146</w:t>
+            </w:r>
+          </w:p>
+        </w:tc>
+        <w:tc>
+          <w:tcPr>
+            <w:tcW w:type="dxa" w:w="4320"/>
+          </w:tcPr>
+          <w:p>
+            <w:r>
+              <w:t>85.6104</w:t>
+            </w:r>
+          </w:p>
+        </w:tc>
+      </w:tr>
+      <w:tr>
+        <w:tc>
+          <w:tcPr>
+            <w:tcW w:type="dxa" w:w="4320"/>
+          </w:tcPr>
+          <w:p>
+            <w:r>
+              <w:t>-23.4349</w:t>
+            </w:r>
+          </w:p>
+        </w:tc>
+        <w:tc>
+          <w:tcPr>
+            <w:tcW w:type="dxa" w:w="4320"/>
+          </w:tcPr>
+          <w:p>
+            <w:r>
+              <w:t>85.7074</w:t>
+            </w:r>
+          </w:p>
+        </w:tc>
+      </w:tr>
+      <w:tr>
+        <w:tc>
+          <w:tcPr>
+            <w:tcW w:type="dxa" w:w="4320"/>
+          </w:tcPr>
+          <w:p>
+            <w:r>
+              <w:t>-34.2917</w:t>
+            </w:r>
+          </w:p>
+        </w:tc>
+        <w:tc>
+          <w:tcPr>
+            <w:tcW w:type="dxa" w:w="4320"/>
+          </w:tcPr>
+          <w:p>
+            <w:r>
+              <w:t>82.7849</w:t>
+            </w:r>
+          </w:p>
+        </w:tc>
+      </w:tr>
+      <w:tr>
+        <w:tc>
+          <w:tcPr>
+            <w:tcW w:type="dxa" w:w="4320"/>
+          </w:tcPr>
+          <w:p>
+            <w:r>
+              <w:t>-31.4119</w:t>
+            </w:r>
+          </w:p>
+        </w:tc>
+        <w:tc>
+          <w:tcPr>
+            <w:tcW w:type="dxa" w:w="4320"/>
+          </w:tcPr>
+          <w:p>
+            <w:r>
+              <w:t>82.8759</w:t>
+            </w:r>
+          </w:p>
+        </w:tc>
+      </w:tr>
+      <w:tr>
+        <w:tc>
+          <w:tcPr>
+            <w:tcW w:type="dxa" w:w="4320"/>
+          </w:tcPr>
+          <w:p>
+            <w:r>
+              <w:t>-26.2652</w:t>
+            </w:r>
+          </w:p>
+        </w:tc>
+        <w:tc>
+          <w:tcPr>
+            <w:tcW w:type="dxa" w:w="4320"/>
+          </w:tcPr>
+          <w:p>
+            <w:r>
+              <w:t>83.0338</w:t>
+            </w:r>
+          </w:p>
+        </w:tc>
+      </w:tr>
+      <w:tr>
+        <w:tc>
+          <w:tcPr>
+            <w:tcW w:type="dxa" w:w="4320"/>
+          </w:tcPr>
+          <w:p>
+            <w:r>
+              <w:t>-23.3676</w:t>
+            </w:r>
+          </w:p>
+        </w:tc>
+        <w:tc>
+          <w:tcPr>
+            <w:tcW w:type="dxa" w:w="4320"/>
+          </w:tcPr>
+          <w:p>
+            <w:r>
+              <w:t>83.1249</w:t>
+            </w:r>
+          </w:p>
+        </w:tc>
+      </w:tr>
+    </w:tbl>
+    <w:p>
+      <w:r>
         <w:t>lab intersection left eops</w:t>
       </w:r>
     </w:p>
@@ -3226,7 +4776,7 @@
           </w:tcPr>
           <w:p>
             <w:r>
-              <w:t>100.2194</w:t>
+              <w:t>74.2026</w:t>
             </w:r>
           </w:p>
         </w:tc>
@@ -3238,7 +4788,7 @@
           </w:tcPr>
           <w:p>
             <w:r>
-              <w:t>-628.2854</w:t>
+              <w:t>-632.4509</w:t>
             </w:r>
           </w:p>
         </w:tc>
@@ -3250,7 +4800,7 @@
           </w:tcPr>
           <w:p>
             <w:r>
-              <w:t>1841.6937</w:t>
+              <w:t>1840.789</w:t>
             </w:r>
           </w:p>
         </w:tc>
@@ -3262,7 +4812,7 @@
           </w:tcPr>
           <w:p>
             <w:r>
-              <w:t>-0.1994</w:t>
+              <w:t>0.0</w:t>
             </w:r>
           </w:p>
         </w:tc>
@@ -3274,7 +4824,7 @@
           </w:tcPr>
           <w:p>
             <w:r>
-              <w:t>1.5142</w:t>
+              <w:t>0.0</w:t>
             </w:r>
           </w:p>
         </w:tc>
@@ -3286,7 +4836,7 @@
           </w:tcPr>
           <w:p>
             <w:r>
-              <w:t>90.1911</w:t>
+              <w:t>90.0124</w:t>
             </w:r>
           </w:p>
         </w:tc>
@@ -3312,7 +4862,7 @@
           </w:tcPr>
           <w:p>
             <w:r>
-              <w:t>105.8287</w:t>
+              <w:t>95.6123</w:t>
             </w:r>
           </w:p>
         </w:tc>
@@ -3324,7 +4874,7 @@
           </w:tcPr>
           <w:p>
             <w:r>
-              <w:t>-170.9495</w:t>
+              <w:t>-177.3366</w:t>
             </w:r>
           </w:p>
         </w:tc>
@@ -3336,7 +4886,7 @@
           </w:tcPr>
           <w:p>
             <w:r>
-              <w:t>1833.906</w:t>
+              <w:t>1836.7543</w:t>
             </w:r>
           </w:p>
         </w:tc>
@@ -3348,7 +4898,7 @@
           </w:tcPr>
           <w:p>
             <w:r>
-              <w:t>-0.4304</w:t>
+              <w:t>0.0</w:t>
             </w:r>
           </w:p>
         </w:tc>
@@ -3360,7 +4910,7 @@
           </w:tcPr>
           <w:p>
             <w:r>
-              <w:t>0.5455</w:t>
+              <w:t>0.0</w:t>
             </w:r>
           </w:p>
         </w:tc>
@@ -3372,7 +4922,7 @@
           </w:tcPr>
           <w:p>
             <w:r>
-              <w:t>88.4534</w:t>
+              <w:t>88.6534</w:t>
             </w:r>
           </w:p>
         </w:tc>
@@ -3380,343 +4930,7 @@
     </w:tbl>
     <w:p>
       <w:r>
-        <w:t>lab intersection 27 image points</w:t>
-      </w:r>
-    </w:p>
-    <w:tbl>
-      <w:tblPr>
-        <w:tblW w:type="auto" w:w="0"/>
-        <w:tblLook w:firstColumn="1" w:firstRow="1" w:lastColumn="0" w:lastRow="0" w:noHBand="0" w:noVBand="1" w:val="04A0"/>
-      </w:tblPr>
-      <w:tblGrid>
-        <w:gridCol w:w="8640"/>
-      </w:tblGrid>
-      <w:tr>
-        <w:tc>
-          <w:tcPr>
-            <w:tcW w:type="dxa" w:w="8640"/>
-          </w:tcPr>
-          <w:p>
-            <w:r>
-              <w:t>60.4244</w:t>
-            </w:r>
-          </w:p>
-        </w:tc>
-      </w:tr>
-      <w:tr>
-        <w:tc>
-          <w:tcPr>
-            <w:tcW w:type="dxa" w:w="8640"/>
-          </w:tcPr>
-          <w:p>
-            <w:r>
-              <w:t>84.9558</w:t>
-            </w:r>
-          </w:p>
-        </w:tc>
-      </w:tr>
-      <w:tr>
-        <w:tc>
-          <w:tcPr>
-            <w:tcW w:type="dxa" w:w="8640"/>
-          </w:tcPr>
-          <w:p>
-            <w:r>
-              <w:t>-34.5046</w:t>
-            </w:r>
-          </w:p>
-        </w:tc>
-      </w:tr>
-      <w:tr>
-        <w:tc>
-          <w:tcPr>
-            <w:tcW w:type="dxa" w:w="8640"/>
-          </w:tcPr>
-          <w:p>
-            <w:r>
-              <w:t>89.5267</w:t>
-            </w:r>
-          </w:p>
-        </w:tc>
-      </w:tr>
-    </w:tbl>
-    <w:p>
-      <w:r>
-        <w:t>lab intersection 27 approximate parameters</w:t>
-      </w:r>
-    </w:p>
-    <w:tbl>
-      <w:tblPr>
-        <w:tblW w:type="auto" w:w="0"/>
-        <w:tblLook w:firstColumn="1" w:firstRow="1" w:lastColumn="0" w:lastRow="0" w:noHBand="0" w:noVBand="1" w:val="04A0"/>
-      </w:tblPr>
-      <w:tblGrid>
-        <w:gridCol w:w="8640"/>
-      </w:tblGrid>
-      <w:tr>
-        <w:tc>
-          <w:tcPr>
-            <w:tcW w:type="dxa" w:w="8640"/>
-          </w:tcPr>
-          <w:p>
-            <w:r>
-              <w:t>-341.8312</w:t>
-            </w:r>
-          </w:p>
-        </w:tc>
-      </w:tr>
-      <w:tr>
-        <w:tc>
-          <w:tcPr>
-            <w:tcW w:type="dxa" w:w="8640"/>
-          </w:tcPr>
-          <w:p>
-            <w:r>
-              <w:t>-332.8304</w:t>
-            </w:r>
-          </w:p>
-        </w:tc>
-      </w:tr>
-      <w:tr>
-        <w:tc>
-          <w:tcPr>
-            <w:tcW w:type="dxa" w:w="8640"/>
-          </w:tcPr>
-          <w:p>
-            <w:r>
-              <w:t>1092.0284</w:t>
-            </w:r>
-          </w:p>
-        </w:tc>
-      </w:tr>
-    </w:tbl>
-    <w:p>
-      <w:r>
-        <w:t>lab intersection 27 estimated parameters</w:t>
-      </w:r>
-    </w:p>
-    <w:tbl>
-      <w:tblPr>
-        <w:tblW w:type="auto" w:w="0"/>
-        <w:tblLook w:firstColumn="1" w:firstRow="1" w:lastColumn="0" w:lastRow="0" w:noHBand="0" w:noVBand="1" w:val="04A0"/>
-      </w:tblPr>
-      <w:tblGrid>
-        <w:gridCol w:w="8640"/>
-      </w:tblGrid>
-      <w:tr>
-        <w:tc>
-          <w:tcPr>
-            <w:tcW w:type="dxa" w:w="8640"/>
-          </w:tcPr>
-          <w:p>
-            <w:r>
-              <w:t>-341.8324</w:t>
-            </w:r>
-          </w:p>
-        </w:tc>
-      </w:tr>
-      <w:tr>
-        <w:tc>
-          <w:tcPr>
-            <w:tcW w:type="dxa" w:w="8640"/>
-          </w:tcPr>
-          <w:p>
-            <w:r>
-              <w:t>-332.8303</w:t>
-            </w:r>
-          </w:p>
-        </w:tc>
-      </w:tr>
-      <w:tr>
-        <w:tc>
-          <w:tcPr>
-            <w:tcW w:type="dxa" w:w="8640"/>
-          </w:tcPr>
-          <w:p>
-            <w:r>
-              <w:t>1092.0284</w:t>
-            </w:r>
-          </w:p>
-        </w:tc>
-      </w:tr>
-    </w:tbl>
-    <w:p>
-      <w:r>
-        <w:t>lab intersection 27 residuals</w:t>
-      </w:r>
-    </w:p>
-    <w:tbl>
-      <w:tblPr>
-        <w:tblW w:type="auto" w:w="0"/>
-        <w:tblLook w:firstColumn="1" w:firstRow="1" w:lastColumn="0" w:lastRow="0" w:noHBand="0" w:noVBand="1" w:val="04A0"/>
-      </w:tblPr>
-      <w:tblGrid>
-        <w:gridCol w:w="8640"/>
-      </w:tblGrid>
-      <w:tr>
-        <w:tc>
-          <w:tcPr>
-            <w:tcW w:type="dxa" w:w="8640"/>
-          </w:tcPr>
-          <w:p>
-            <w:r>
-              <w:t>0.0003</w:t>
-            </w:r>
-          </w:p>
-        </w:tc>
-      </w:tr>
-      <w:tr>
-        <w:tc>
-          <w:tcPr>
-            <w:tcW w:type="dxa" w:w="8640"/>
-          </w:tcPr>
-          <w:p>
-            <w:r>
-              <w:t>0.0146</w:t>
-            </w:r>
-          </w:p>
-        </w:tc>
-      </w:tr>
-      <w:tr>
-        <w:tc>
-          <w:tcPr>
-            <w:tcW w:type="dxa" w:w="8640"/>
-          </w:tcPr>
-          <w:p>
-            <w:r>
-              <w:t>0.0001</w:t>
-            </w:r>
-          </w:p>
-        </w:tc>
-      </w:tr>
-      <w:tr>
-        <w:tc>
-          <w:tcPr>
-            <w:tcW w:type="dxa" w:w="8640"/>
-          </w:tcPr>
-          <w:p>
-            <w:r>
-              <w:t>-0.0143</w:t>
-            </w:r>
-          </w:p>
-        </w:tc>
-      </w:tr>
-    </w:tbl>
-    <w:p>
-      <w:r>
-        <w:t>lab intersection 27 redundancy numbers</w:t>
-      </w:r>
-    </w:p>
-    <w:tbl>
-      <w:tblPr>
-        <w:tblW w:type="auto" w:w="0"/>
-        <w:tblLook w:firstColumn="1" w:firstRow="1" w:lastColumn="0" w:lastRow="0" w:noHBand="0" w:noVBand="1" w:val="04A0"/>
-      </w:tblPr>
-      <w:tblGrid>
-        <w:gridCol w:w="8640"/>
-      </w:tblGrid>
-      <w:tr>
-        <w:tc>
-          <w:tcPr>
-            <w:tcW w:type="dxa" w:w="8640"/>
-          </w:tcPr>
-          <w:p>
-            <w:r>
-              <w:t>0.0003</w:t>
-            </w:r>
-          </w:p>
-        </w:tc>
-      </w:tr>
-      <w:tr>
-        <w:tc>
-          <w:tcPr>
-            <w:tcW w:type="dxa" w:w="8640"/>
-          </w:tcPr>
-          <w:p>
-            <w:r>
-              <w:t>0.5131</w:t>
-            </w:r>
-          </w:p>
-        </w:tc>
-      </w:tr>
-      <w:tr>
-        <w:tc>
-          <w:tcPr>
-            <w:tcW w:type="dxa" w:w="8640"/>
-          </w:tcPr>
-          <w:p>
-            <w:r>
-              <w:t>0.0</w:t>
-            </w:r>
-          </w:p>
-        </w:tc>
-      </w:tr>
-      <w:tr>
-        <w:tc>
-          <w:tcPr>
-            <w:tcW w:type="dxa" w:w="8640"/>
-          </w:tcPr>
-          <w:p>
-            <w:r>
-              <w:t>0.4866</w:t>
-            </w:r>
-          </w:p>
-        </w:tc>
-      </w:tr>
-    </w:tbl>
-    <w:p>
-      <w:r>
-        <w:t>lab intersection 27 STD</w:t>
-      </w:r>
-    </w:p>
-    <w:tbl>
-      <w:tblPr>
-        <w:tblW w:type="auto" w:w="0"/>
-        <w:tblLook w:firstColumn="1" w:firstRow="1" w:lastColumn="0" w:lastRow="0" w:noHBand="0" w:noVBand="1" w:val="04A0"/>
-      </w:tblPr>
-      <w:tblGrid>
-        <w:gridCol w:w="8640"/>
-      </w:tblGrid>
-      <w:tr>
-        <w:tc>
-          <w:tcPr>
-            <w:tcW w:type="dxa" w:w="8640"/>
-          </w:tcPr>
-          <w:p>
-            <w:r>
-              <w:t>0.1141</w:t>
-            </w:r>
-          </w:p>
-        </w:tc>
-      </w:tr>
-      <w:tr>
-        <w:tc>
-          <w:tcPr>
-            <w:tcW w:type="dxa" w:w="8640"/>
-          </w:tcPr>
-          <w:p>
-            <w:r>
-              <w:t>0.054</w:t>
-            </w:r>
-          </w:p>
-        </w:tc>
-      </w:tr>
-      <w:tr>
-        <w:tc>
-          <w:tcPr>
-            <w:tcW w:type="dxa" w:w="8640"/>
-          </w:tcPr>
-          <w:p>
-            <w:r>
-              <w:t>0.1702</w:t>
-            </w:r>
-          </w:p>
-        </w:tc>
-      </w:tr>
-    </w:tbl>
-    <w:p>
-      <w:r>
-        <w:t>lab intersection 27 Correlation Matrix</w:t>
+        <w:t>space intersection object coords</w:t>
       </w:r>
     </w:p>
     <w:tbl>
@@ -3736,17 +4950,1463 @@
           </w:tcPr>
           <w:p>
             <w:r>
+              <w:t>-344.4201</w:t>
+            </w:r>
+          </w:p>
+        </w:tc>
+        <w:tc>
+          <w:tcPr>
+            <w:tcW w:type="dxa" w:w="2880"/>
+          </w:tcPr>
+          <w:p>
+            <w:r>
+              <w:t>-335.66</w:t>
+            </w:r>
+          </w:p>
+        </w:tc>
+        <w:tc>
+          <w:tcPr>
+            <w:tcW w:type="dxa" w:w="2880"/>
+          </w:tcPr>
+          <w:p>
+            <w:r>
+              <w:t>1087.4644</w:t>
+            </w:r>
+          </w:p>
+        </w:tc>
+      </w:tr>
+      <w:tr>
+        <w:tc>
+          <w:tcPr>
+            <w:tcW w:type="dxa" w:w="2880"/>
+          </w:tcPr>
+          <w:p>
+            <w:r>
+              <w:t>-344.5642</w:t>
+            </w:r>
+          </w:p>
+        </w:tc>
+        <w:tc>
+          <w:tcPr>
+            <w:tcW w:type="dxa" w:w="2880"/>
+          </w:tcPr>
+          <w:p>
+            <w:r>
+              <w:t>-323.5509</w:t>
+            </w:r>
+          </w:p>
+        </w:tc>
+        <w:tc>
+          <w:tcPr>
+            <w:tcW w:type="dxa" w:w="2880"/>
+          </w:tcPr>
+          <w:p>
+            <w:r>
+              <w:t>1087.2258</w:t>
+            </w:r>
+          </w:p>
+        </w:tc>
+      </w:tr>
+      <w:tr>
+        <w:tc>
+          <w:tcPr>
+            <w:tcW w:type="dxa" w:w="2880"/>
+          </w:tcPr>
+          <w:p>
+            <w:r>
+              <w:t>-344.9493</w:t>
+            </w:r>
+          </w:p>
+        </w:tc>
+        <w:tc>
+          <w:tcPr>
+            <w:tcW w:type="dxa" w:w="2880"/>
+          </w:tcPr>
+          <w:p>
+            <w:r>
+              <w:t>-296.0076</w:t>
+            </w:r>
+          </w:p>
+        </w:tc>
+        <w:tc>
+          <w:tcPr>
+            <w:tcW w:type="dxa" w:w="2880"/>
+          </w:tcPr>
+          <w:p>
+            <w:r>
+              <w:t>1086.8464</w:t>
+            </w:r>
+          </w:p>
+        </w:tc>
+      </w:tr>
+      <w:tr>
+        <w:tc>
+          <w:tcPr>
+            <w:tcW w:type="dxa" w:w="2880"/>
+          </w:tcPr>
+          <w:p>
+            <w:r>
+              <w:t>-345.1212</w:t>
+            </w:r>
+          </w:p>
+        </w:tc>
+        <w:tc>
+          <w:tcPr>
+            <w:tcW w:type="dxa" w:w="2880"/>
+          </w:tcPr>
+          <w:p>
+            <w:r>
+              <w:t>-281.7281</w:t>
+            </w:r>
+          </w:p>
+        </w:tc>
+        <w:tc>
+          <w:tcPr>
+            <w:tcW w:type="dxa" w:w="2880"/>
+          </w:tcPr>
+          <w:p>
+            <w:r>
+              <w:t>1086.7988</w:t>
+            </w:r>
+          </w:p>
+        </w:tc>
+      </w:tr>
+      <w:tr>
+        <w:tc>
+          <w:tcPr>
+            <w:tcW w:type="dxa" w:w="2880"/>
+          </w:tcPr>
+          <w:p>
+            <w:r>
+              <w:t>-335.4701</w:t>
+            </w:r>
+          </w:p>
+        </w:tc>
+        <w:tc>
+          <w:tcPr>
+            <w:tcW w:type="dxa" w:w="2880"/>
+          </w:tcPr>
+          <w:p>
+            <w:r>
+              <w:t>-335.4078</w:t>
+            </w:r>
+          </w:p>
+        </w:tc>
+        <w:tc>
+          <w:tcPr>
+            <w:tcW w:type="dxa" w:w="2880"/>
+          </w:tcPr>
+          <w:p>
+            <w:r>
+              <w:t>1087.404</w:t>
+            </w:r>
+          </w:p>
+        </w:tc>
+      </w:tr>
+      <w:tr>
+        <w:tc>
+          <w:tcPr>
+            <w:tcW w:type="dxa" w:w="2880"/>
+          </w:tcPr>
+          <w:p>
+            <w:r>
+              <w:t>-335.5657</w:t>
+            </w:r>
+          </w:p>
+        </w:tc>
+        <w:tc>
+          <w:tcPr>
+            <w:tcW w:type="dxa" w:w="2880"/>
+          </w:tcPr>
+          <w:p>
+            <w:r>
+              <w:t>-321.3462</w:t>
+            </w:r>
+          </w:p>
+        </w:tc>
+        <w:tc>
+          <w:tcPr>
+            <w:tcW w:type="dxa" w:w="2880"/>
+          </w:tcPr>
+          <w:p>
+            <w:r>
+              <w:t>1087.3388</w:t>
+            </w:r>
+          </w:p>
+        </w:tc>
+      </w:tr>
+      <w:tr>
+        <w:tc>
+          <w:tcPr>
+            <w:tcW w:type="dxa" w:w="2880"/>
+          </w:tcPr>
+          <w:p>
+            <w:r>
+              <w:t>-335.8766</w:t>
+            </w:r>
+          </w:p>
+        </w:tc>
+        <w:tc>
+          <w:tcPr>
+            <w:tcW w:type="dxa" w:w="2880"/>
+          </w:tcPr>
+          <w:p>
+            <w:r>
+              <w:t>-296.2752</w:t>
+            </w:r>
+          </w:p>
+        </w:tc>
+        <w:tc>
+          <w:tcPr>
+            <w:tcW w:type="dxa" w:w="2880"/>
+          </w:tcPr>
+          <w:p>
+            <w:r>
+              <w:t>1086.9773</w:t>
+            </w:r>
+          </w:p>
+        </w:tc>
+      </w:tr>
+      <w:tr>
+        <w:tc>
+          <w:tcPr>
+            <w:tcW w:type="dxa" w:w="2880"/>
+          </w:tcPr>
+          <w:p>
+            <w:r>
+              <w:t>-335.9888</w:t>
+            </w:r>
+          </w:p>
+        </w:tc>
+        <w:tc>
+          <w:tcPr>
+            <w:tcW w:type="dxa" w:w="2880"/>
+          </w:tcPr>
+          <w:p>
+            <w:r>
+              <w:t>-282.231</w:t>
+            </w:r>
+          </w:p>
+        </w:tc>
+        <w:tc>
+          <w:tcPr>
+            <w:tcW w:type="dxa" w:w="2880"/>
+          </w:tcPr>
+          <w:p>
+            <w:r>
+              <w:t>1086.9092</w:t>
+            </w:r>
+          </w:p>
+        </w:tc>
+      </w:tr>
+      <w:tr>
+        <w:tc>
+          <w:tcPr>
+            <w:tcW w:type="dxa" w:w="2880"/>
+          </w:tcPr>
+          <w:p>
+            <w:r>
+              <w:t>-324.2822</w:t>
+            </w:r>
+          </w:p>
+        </w:tc>
+        <w:tc>
+          <w:tcPr>
+            <w:tcW w:type="dxa" w:w="2880"/>
+          </w:tcPr>
+          <w:p>
+            <w:r>
+              <w:t>-335.4315</w:t>
+            </w:r>
+          </w:p>
+        </w:tc>
+        <w:tc>
+          <w:tcPr>
+            <w:tcW w:type="dxa" w:w="2880"/>
+          </w:tcPr>
+          <w:p>
+            <w:r>
+              <w:t>1087.3868</w:t>
+            </w:r>
+          </w:p>
+        </w:tc>
+      </w:tr>
+      <w:tr>
+        <w:tc>
+          <w:tcPr>
+            <w:tcW w:type="dxa" w:w="2880"/>
+          </w:tcPr>
+          <w:p>
+            <w:r>
+              <w:t>-324.4047</w:t>
+            </w:r>
+          </w:p>
+        </w:tc>
+        <w:tc>
+          <w:tcPr>
+            <w:tcW w:type="dxa" w:w="2880"/>
+          </w:tcPr>
+          <w:p>
+            <w:r>
+              <w:t>-321.3497</w:t>
+            </w:r>
+          </w:p>
+        </w:tc>
+        <w:tc>
+          <w:tcPr>
+            <w:tcW w:type="dxa" w:w="2880"/>
+          </w:tcPr>
+          <w:p>
+            <w:r>
+              <w:t>1087.2697</w:t>
+            </w:r>
+          </w:p>
+        </w:tc>
+      </w:tr>
+      <w:tr>
+        <w:tc>
+          <w:tcPr>
+            <w:tcW w:type="dxa" w:w="2880"/>
+          </w:tcPr>
+          <w:p>
+            <w:r>
+              <w:t>-324.7049</w:t>
+            </w:r>
+          </w:p>
+        </w:tc>
+        <w:tc>
+          <w:tcPr>
+            <w:tcW w:type="dxa" w:w="2880"/>
+          </w:tcPr>
+          <w:p>
+            <w:r>
+              <w:t>-296.1894</w:t>
+            </w:r>
+          </w:p>
+        </w:tc>
+        <w:tc>
+          <w:tcPr>
+            <w:tcW w:type="dxa" w:w="2880"/>
+          </w:tcPr>
+          <w:p>
+            <w:r>
+              <w:t>1086.9166</w:t>
+            </w:r>
+          </w:p>
+        </w:tc>
+      </w:tr>
+      <w:tr>
+        <w:tc>
+          <w:tcPr>
+            <w:tcW w:type="dxa" w:w="2880"/>
+          </w:tcPr>
+          <w:p>
+            <w:r>
+              <w:t>-324.8315</w:t>
+            </w:r>
+          </w:p>
+        </w:tc>
+        <w:tc>
+          <w:tcPr>
+            <w:tcW w:type="dxa" w:w="2880"/>
+          </w:tcPr>
+          <w:p>
+            <w:r>
+              <w:t>-282.1145</w:t>
+            </w:r>
+          </w:p>
+        </w:tc>
+        <w:tc>
+          <w:tcPr>
+            <w:tcW w:type="dxa" w:w="2880"/>
+          </w:tcPr>
+          <w:p>
+            <w:r>
+              <w:t>1086.8461</w:t>
+            </w:r>
+          </w:p>
+        </w:tc>
+      </w:tr>
+      <w:tr>
+        <w:tc>
+          <w:tcPr>
+            <w:tcW w:type="dxa" w:w="2880"/>
+          </w:tcPr>
+          <w:p>
+            <w:r>
+              <w:t>-311.9023</w:t>
+            </w:r>
+          </w:p>
+        </w:tc>
+        <w:tc>
+          <w:tcPr>
+            <w:tcW w:type="dxa" w:w="2880"/>
+          </w:tcPr>
+          <w:p>
+            <w:r>
+              <w:t>-335.3957</w:t>
+            </w:r>
+          </w:p>
+        </w:tc>
+        <w:tc>
+          <w:tcPr>
+            <w:tcW w:type="dxa" w:w="2880"/>
+          </w:tcPr>
+          <w:p>
+            <w:r>
+              <w:t>1087.3604</w:t>
+            </w:r>
+          </w:p>
+        </w:tc>
+      </w:tr>
+      <w:tr>
+        <w:tc>
+          <w:tcPr>
+            <w:tcW w:type="dxa" w:w="2880"/>
+          </w:tcPr>
+          <w:p>
+            <w:r>
+              <w:t>-311.9725</w:t>
+            </w:r>
+          </w:p>
+        </w:tc>
+        <w:tc>
+          <w:tcPr>
+            <w:tcW w:type="dxa" w:w="2880"/>
+          </w:tcPr>
+          <w:p>
+            <w:r>
+              <w:t>-321.3239</w:t>
+            </w:r>
+          </w:p>
+        </w:tc>
+        <w:tc>
+          <w:tcPr>
+            <w:tcW w:type="dxa" w:w="2880"/>
+          </w:tcPr>
+          <w:p>
+            <w:r>
+              <w:t>1087.3393</w:t>
+            </w:r>
+          </w:p>
+        </w:tc>
+      </w:tr>
+      <w:tr>
+        <w:tc>
+          <w:tcPr>
+            <w:tcW w:type="dxa" w:w="2880"/>
+          </w:tcPr>
+          <w:p>
+            <w:r>
+              <w:t>-312.2144</w:t>
+            </w:r>
+          </w:p>
+        </w:tc>
+        <w:tc>
+          <w:tcPr>
+            <w:tcW w:type="dxa" w:w="2880"/>
+          </w:tcPr>
+          <w:p>
+            <w:r>
+              <w:t>-296.2168</w:t>
+            </w:r>
+          </w:p>
+        </w:tc>
+        <w:tc>
+          <w:tcPr>
+            <w:tcW w:type="dxa" w:w="2880"/>
+          </w:tcPr>
+          <w:p>
+            <w:r>
+              <w:t>1087.0313</w:t>
+            </w:r>
+          </w:p>
+        </w:tc>
+      </w:tr>
+      <w:tr>
+        <w:tc>
+          <w:tcPr>
+            <w:tcW w:type="dxa" w:w="2880"/>
+          </w:tcPr>
+          <w:p>
+            <w:r>
+              <w:t>-312.379</w:t>
+            </w:r>
+          </w:p>
+        </w:tc>
+        <w:tc>
+          <w:tcPr>
+            <w:tcW w:type="dxa" w:w="2880"/>
+          </w:tcPr>
+          <w:p>
+            <w:r>
+              <w:t>-282.085</w:t>
+            </w:r>
+          </w:p>
+        </w:tc>
+        <w:tc>
+          <w:tcPr>
+            <w:tcW w:type="dxa" w:w="2880"/>
+          </w:tcPr>
+          <w:p>
+            <w:r>
+              <w:t>1086.7745</w:t>
+            </w:r>
+          </w:p>
+        </w:tc>
+      </w:tr>
+    </w:tbl>
+    <w:p>
+      <w:r>
+        <w:t>space intersection stats</w:t>
+      </w:r>
+    </w:p>
+    <w:tbl>
+      <w:tblPr>
+        <w:tblW w:type="auto" w:w="0"/>
+        <w:tblLook w:firstColumn="1" w:firstRow="1" w:lastColumn="0" w:lastRow="0" w:noHBand="0" w:noVBand="1" w:val="04A0"/>
+      </w:tblPr>
+      <w:tblGrid>
+        <w:gridCol w:w="8640"/>
+      </w:tblGrid>
+      <w:tr>
+        <w:tc>
+          <w:tcPr>
+            <w:tcW w:type="dxa" w:w="8640"/>
+          </w:tcPr>
+          <w:p>
+            <w:r>
+              <w:t>1087.1181</w:t>
+            </w:r>
+          </w:p>
+        </w:tc>
+      </w:tr>
+      <w:tr>
+        <w:tc>
+          <w:tcPr>
+            <w:tcW w:type="dxa" w:w="8640"/>
+          </w:tcPr>
+          <w:p>
+            <w:r>
+              <w:t>0.2429</w:t>
+            </w:r>
+          </w:p>
+        </w:tc>
+      </w:tr>
+    </w:tbl>
+    <w:p>
+      <w:r>
+        <w:t>space intersection object coords z residuals</w:t>
+      </w:r>
+    </w:p>
+    <w:tbl>
+      <w:tblPr>
+        <w:tblW w:type="auto" w:w="0"/>
+        <w:tblLook w:firstColumn="1" w:firstRow="1" w:lastColumn="0" w:lastRow="0" w:noHBand="0" w:noVBand="1" w:val="04A0"/>
+      </w:tblPr>
+      <w:tblGrid>
+        <w:gridCol w:w="8640"/>
+      </w:tblGrid>
+      <w:tr>
+        <w:tc>
+          <w:tcPr>
+            <w:tcW w:type="dxa" w:w="8640"/>
+          </w:tcPr>
+          <w:p>
+            <w:r>
+              <w:t>0.3463</w:t>
+            </w:r>
+          </w:p>
+        </w:tc>
+      </w:tr>
+      <w:tr>
+        <w:tc>
+          <w:tcPr>
+            <w:tcW w:type="dxa" w:w="8640"/>
+          </w:tcPr>
+          <w:p>
+            <w:r>
+              <w:t>0.1077</w:t>
+            </w:r>
+          </w:p>
+        </w:tc>
+      </w:tr>
+      <w:tr>
+        <w:tc>
+          <w:tcPr>
+            <w:tcW w:type="dxa" w:w="8640"/>
+          </w:tcPr>
+          <w:p>
+            <w:r>
+              <w:t>-0.2717</w:t>
+            </w:r>
+          </w:p>
+        </w:tc>
+      </w:tr>
+      <w:tr>
+        <w:tc>
+          <w:tcPr>
+            <w:tcW w:type="dxa" w:w="8640"/>
+          </w:tcPr>
+          <w:p>
+            <w:r>
+              <w:t>-0.3192</w:t>
+            </w:r>
+          </w:p>
+        </w:tc>
+      </w:tr>
+      <w:tr>
+        <w:tc>
+          <w:tcPr>
+            <w:tcW w:type="dxa" w:w="8640"/>
+          </w:tcPr>
+          <w:p>
+            <w:r>
+              <w:t>0.2859</w:t>
+            </w:r>
+          </w:p>
+        </w:tc>
+      </w:tr>
+      <w:tr>
+        <w:tc>
+          <w:tcPr>
+            <w:tcW w:type="dxa" w:w="8640"/>
+          </w:tcPr>
+          <w:p>
+            <w:r>
+              <w:t>0.2207</w:t>
+            </w:r>
+          </w:p>
+        </w:tc>
+      </w:tr>
+      <w:tr>
+        <w:tc>
+          <w:tcPr>
+            <w:tcW w:type="dxa" w:w="8640"/>
+          </w:tcPr>
+          <w:p>
+            <w:r>
+              <w:t>-0.1408</w:t>
+            </w:r>
+          </w:p>
+        </w:tc>
+      </w:tr>
+      <w:tr>
+        <w:tc>
+          <w:tcPr>
+            <w:tcW w:type="dxa" w:w="8640"/>
+          </w:tcPr>
+          <w:p>
+            <w:r>
+              <w:t>-0.2089</w:t>
+            </w:r>
+          </w:p>
+        </w:tc>
+      </w:tr>
+      <w:tr>
+        <w:tc>
+          <w:tcPr>
+            <w:tcW w:type="dxa" w:w="8640"/>
+          </w:tcPr>
+          <w:p>
+            <w:r>
+              <w:t>0.2687</w:t>
+            </w:r>
+          </w:p>
+        </w:tc>
+      </w:tr>
+      <w:tr>
+        <w:tc>
+          <w:tcPr>
+            <w:tcW w:type="dxa" w:w="8640"/>
+          </w:tcPr>
+          <w:p>
+            <w:r>
+              <w:t>0.1516</w:t>
+            </w:r>
+          </w:p>
+        </w:tc>
+      </w:tr>
+      <w:tr>
+        <w:tc>
+          <w:tcPr>
+            <w:tcW w:type="dxa" w:w="8640"/>
+          </w:tcPr>
+          <w:p>
+            <w:r>
+              <w:t>-0.2015</w:t>
+            </w:r>
+          </w:p>
+        </w:tc>
+      </w:tr>
+      <w:tr>
+        <w:tc>
+          <w:tcPr>
+            <w:tcW w:type="dxa" w:w="8640"/>
+          </w:tcPr>
+          <w:p>
+            <w:r>
+              <w:t>-0.272</w:t>
+            </w:r>
+          </w:p>
+        </w:tc>
+      </w:tr>
+      <w:tr>
+        <w:tc>
+          <w:tcPr>
+            <w:tcW w:type="dxa" w:w="8640"/>
+          </w:tcPr>
+          <w:p>
+            <w:r>
+              <w:t>0.2423</w:t>
+            </w:r>
+          </w:p>
+        </w:tc>
+      </w:tr>
+      <w:tr>
+        <w:tc>
+          <w:tcPr>
+            <w:tcW w:type="dxa" w:w="8640"/>
+          </w:tcPr>
+          <w:p>
+            <w:r>
+              <w:t>0.2213</w:t>
+            </w:r>
+          </w:p>
+        </w:tc>
+      </w:tr>
+      <w:tr>
+        <w:tc>
+          <w:tcPr>
+            <w:tcW w:type="dxa" w:w="8640"/>
+          </w:tcPr>
+          <w:p>
+            <w:r>
+              <w:t>-0.0868</w:t>
+            </w:r>
+          </w:p>
+        </w:tc>
+      </w:tr>
+      <w:tr>
+        <w:tc>
+          <w:tcPr>
+            <w:tcW w:type="dxa" w:w="8640"/>
+          </w:tcPr>
+          <w:p>
+            <w:r>
+              <w:t>-0.3436</w:t>
+            </w:r>
+          </w:p>
+        </w:tc>
+      </w:tr>
+    </w:tbl>
+    <w:p>
+      <w:r>
+        <w:t>test intersection left eops</w:t>
+      </w:r>
+    </w:p>
+    <w:tbl>
+      <w:tblPr>
+        <w:tblW w:type="auto" w:w="0"/>
+        <w:tblLook w:firstColumn="1" w:firstRow="1" w:lastColumn="0" w:lastRow="0" w:noHBand="0" w:noVBand="1" w:val="04A0"/>
+      </w:tblPr>
+      <w:tblGrid>
+        <w:gridCol w:w="8640"/>
+      </w:tblGrid>
+      <w:tr>
+        <w:tc>
+          <w:tcPr>
+            <w:tcW w:type="dxa" w:w="8640"/>
+          </w:tcPr>
+          <w:p>
+            <w:r>
+              <w:t>6349.488</w:t>
+            </w:r>
+          </w:p>
+        </w:tc>
+      </w:tr>
+      <w:tr>
+        <w:tc>
+          <w:tcPr>
+            <w:tcW w:type="dxa" w:w="8640"/>
+          </w:tcPr>
+          <w:p>
+            <w:r>
+              <w:t>3965.252</w:t>
+            </w:r>
+          </w:p>
+        </w:tc>
+      </w:tr>
+      <w:tr>
+        <w:tc>
+          <w:tcPr>
+            <w:tcW w:type="dxa" w:w="8640"/>
+          </w:tcPr>
+          <w:p>
+            <w:r>
+              <w:t>1458.095</w:t>
+            </w:r>
+          </w:p>
+        </w:tc>
+      </w:tr>
+      <w:tr>
+        <w:tc>
+          <w:tcPr>
+            <w:tcW w:type="dxa" w:w="8640"/>
+          </w:tcPr>
+          <w:p>
+            <w:r>
+              <w:t>0.9885</w:t>
+            </w:r>
+          </w:p>
+        </w:tc>
+      </w:tr>
+      <w:tr>
+        <w:tc>
+          <w:tcPr>
+            <w:tcW w:type="dxa" w:w="8640"/>
+          </w:tcPr>
+          <w:p>
+            <w:r>
+              <w:t>0.4071</w:t>
+            </w:r>
+          </w:p>
+        </w:tc>
+      </w:tr>
+      <w:tr>
+        <w:tc>
+          <w:tcPr>
+            <w:tcW w:type="dxa" w:w="8640"/>
+          </w:tcPr>
+          <w:p>
+            <w:r>
+              <w:t>-18.9049</w:t>
+            </w:r>
+          </w:p>
+        </w:tc>
+      </w:tr>
+    </w:tbl>
+    <w:p>
+      <w:r>
+        <w:t>test intersection right eops</w:t>
+      </w:r>
+    </w:p>
+    <w:tbl>
+      <w:tblPr>
+        <w:tblW w:type="auto" w:w="0"/>
+        <w:tblLook w:firstColumn="1" w:firstRow="1" w:lastColumn="0" w:lastRow="0" w:noHBand="0" w:noVBand="1" w:val="04A0"/>
+      </w:tblPr>
+      <w:tblGrid>
+        <w:gridCol w:w="8640"/>
+      </w:tblGrid>
+      <w:tr>
+        <w:tc>
+          <w:tcPr>
+            <w:tcW w:type="dxa" w:w="8640"/>
+          </w:tcPr>
+          <w:p>
+            <w:r>
+              <w:t>7021.897</w:t>
+            </w:r>
+          </w:p>
+        </w:tc>
+      </w:tr>
+      <w:tr>
+        <w:tc>
+          <w:tcPr>
+            <w:tcW w:type="dxa" w:w="8640"/>
+          </w:tcPr>
+          <w:p>
+            <w:r>
+              <w:t>3775.68</w:t>
+            </w:r>
+          </w:p>
+        </w:tc>
+      </w:tr>
+      <w:tr>
+        <w:tc>
+          <w:tcPr>
+            <w:tcW w:type="dxa" w:w="8640"/>
+          </w:tcPr>
+          <w:p>
+            <w:r>
+              <w:t>1466.702</w:t>
+            </w:r>
+          </w:p>
+        </w:tc>
+      </w:tr>
+      <w:tr>
+        <w:tc>
+          <w:tcPr>
+            <w:tcW w:type="dxa" w:w="8640"/>
+          </w:tcPr>
+          <w:p>
+            <w:r>
+              <w:t>1.8734</w:t>
+            </w:r>
+          </w:p>
+        </w:tc>
+      </w:tr>
+      <w:tr>
+        <w:tc>
+          <w:tcPr>
+            <w:tcW w:type="dxa" w:w="8640"/>
+          </w:tcPr>
+          <w:p>
+            <w:r>
+              <w:t>1.6751</w:t>
+            </w:r>
+          </w:p>
+        </w:tc>
+      </w:tr>
+      <w:tr>
+        <w:tc>
+          <w:tcPr>
+            <w:tcW w:type="dxa" w:w="8640"/>
+          </w:tcPr>
+          <w:p>
+            <w:r>
+              <w:t>-15.7481</w:t>
+            </w:r>
+          </w:p>
+        </w:tc>
+      </w:tr>
+    </w:tbl>
+    <w:p>
+      <w:r>
+        <w:t>test intersection 72 image points</w:t>
+      </w:r>
+    </w:p>
+    <w:tbl>
+      <w:tblPr>
+        <w:tblW w:type="auto" w:w="0"/>
+        <w:tblLook w:firstColumn="1" w:firstRow="1" w:lastColumn="0" w:lastRow="0" w:noHBand="0" w:noVBand="1" w:val="04A0"/>
+      </w:tblPr>
+      <w:tblGrid>
+        <w:gridCol w:w="8640"/>
+      </w:tblGrid>
+      <w:tr>
+        <w:tc>
+          <w:tcPr>
+            <w:tcW w:type="dxa" w:w="8640"/>
+          </w:tcPr>
+          <w:p>
+            <w:r>
+              <w:t>70.964</w:t>
+            </w:r>
+          </w:p>
+        </w:tc>
+      </w:tr>
+      <w:tr>
+        <w:tc>
+          <w:tcPr>
+            <w:tcW w:type="dxa" w:w="8640"/>
+          </w:tcPr>
+          <w:p>
+            <w:r>
+              <w:t>4.907</w:t>
+            </w:r>
+          </w:p>
+        </w:tc>
+      </w:tr>
+      <w:tr>
+        <w:tc>
+          <w:tcPr>
+            <w:tcW w:type="dxa" w:w="8640"/>
+          </w:tcPr>
+          <w:p>
+            <w:r>
+              <w:t>-15.581</w:t>
+            </w:r>
+          </w:p>
+        </w:tc>
+      </w:tr>
+      <w:tr>
+        <w:tc>
+          <w:tcPr>
+            <w:tcW w:type="dxa" w:w="8640"/>
+          </w:tcPr>
+          <w:p>
+            <w:r>
+              <w:t>-0.387</w:t>
+            </w:r>
+          </w:p>
+        </w:tc>
+      </w:tr>
+    </w:tbl>
+    <w:p>
+      <w:r>
+        <w:t>test intersection 72 approximate parameters</w:t>
+      </w:r>
+    </w:p>
+    <w:tbl>
+      <w:tblPr>
+        <w:tblW w:type="auto" w:w="0"/>
+        <w:tblLook w:firstColumn="1" w:firstRow="1" w:lastColumn="0" w:lastRow="0" w:noHBand="0" w:noVBand="1" w:val="04A0"/>
+      </w:tblPr>
+      <w:tblGrid>
+        <w:gridCol w:w="8640"/>
+      </w:tblGrid>
+      <w:tr>
+        <w:tc>
+          <w:tcPr>
+            <w:tcW w:type="dxa" w:w="8640"/>
+          </w:tcPr>
+          <w:p>
+            <w:r>
+              <w:t>6869.1679</w:t>
+            </w:r>
+          </w:p>
+        </w:tc>
+      </w:tr>
+      <w:tr>
+        <w:tc>
+          <w:tcPr>
+            <w:tcW w:type="dxa" w:w="8640"/>
+          </w:tcPr>
+          <w:p>
+            <w:r>
+              <w:t>3844.536</w:t>
+            </w:r>
+          </w:p>
+        </w:tc>
+      </w:tr>
+      <w:tr>
+        <w:tc>
+          <w:tcPr>
+            <w:tcW w:type="dxa" w:w="8640"/>
+          </w:tcPr>
+          <w:p>
+            <w:r>
+              <w:t>283.2023</w:t>
+            </w:r>
+          </w:p>
+        </w:tc>
+      </w:tr>
+    </w:tbl>
+    <w:p>
+      <w:r>
+        <w:t>test intersection 72 Estimated Parameters</w:t>
+      </w:r>
+    </w:p>
+    <w:tbl>
+      <w:tblPr>
+        <w:tblW w:type="auto" w:w="0"/>
+        <w:tblLook w:firstColumn="1" w:firstRow="1" w:lastColumn="0" w:lastRow="0" w:noHBand="0" w:noVBand="1" w:val="04A0"/>
+      </w:tblPr>
+      <w:tblGrid>
+        <w:gridCol w:w="8640"/>
+      </w:tblGrid>
+      <w:tr>
+        <w:tc>
+          <w:tcPr>
+            <w:tcW w:type="dxa" w:w="8640"/>
+          </w:tcPr>
+          <w:p>
+            <w:r>
+              <w:t>6869.1679</w:t>
+            </w:r>
+          </w:p>
+        </w:tc>
+      </w:tr>
+      <w:tr>
+        <w:tc>
+          <w:tcPr>
+            <w:tcW w:type="dxa" w:w="8640"/>
+          </w:tcPr>
+          <w:p>
+            <w:r>
+              <w:t>3844.5358</w:t>
+            </w:r>
+          </w:p>
+        </w:tc>
+      </w:tr>
+      <w:tr>
+        <w:tc>
+          <w:tcPr>
+            <w:tcW w:type="dxa" w:w="8640"/>
+          </w:tcPr>
+          <w:p>
+            <w:r>
+              <w:t>283.2023</w:t>
+            </w:r>
+          </w:p>
+        </w:tc>
+      </w:tr>
+    </w:tbl>
+    <w:p>
+      <w:r>
+        <w:t>test intersection 72 residuals</w:t>
+      </w:r>
+    </w:p>
+    <w:tbl>
+      <w:tblPr>
+        <w:tblW w:type="auto" w:w="0"/>
+        <w:tblLook w:firstColumn="1" w:firstRow="1" w:lastColumn="0" w:lastRow="0" w:noHBand="0" w:noVBand="1" w:val="04A0"/>
+      </w:tblPr>
+      <w:tblGrid>
+        <w:gridCol w:w="8640"/>
+      </w:tblGrid>
+      <w:tr>
+        <w:tc>
+          <w:tcPr>
+            <w:tcW w:type="dxa" w:w="8640"/>
+          </w:tcPr>
+          <w:p>
+            <w:r>
+              <w:t>-0.0001</w:t>
+            </w:r>
+          </w:p>
+        </w:tc>
+      </w:tr>
+      <w:tr>
+        <w:tc>
+          <w:tcPr>
+            <w:tcW w:type="dxa" w:w="8640"/>
+          </w:tcPr>
+          <w:p>
+            <w:r>
+              <w:t>0.0012</w:t>
+            </w:r>
+          </w:p>
+        </w:tc>
+      </w:tr>
+      <w:tr>
+        <w:tc>
+          <w:tcPr>
+            <w:tcW w:type="dxa" w:w="8640"/>
+          </w:tcPr>
+          <w:p>
+            <w:r>
+              <w:t>0.0</w:t>
+            </w:r>
+          </w:p>
+        </w:tc>
+      </w:tr>
+      <w:tr>
+        <w:tc>
+          <w:tcPr>
+            <w:tcW w:type="dxa" w:w="8640"/>
+          </w:tcPr>
+          <w:p>
+            <w:r>
+              <w:t>-0.0012</w:t>
+            </w:r>
+          </w:p>
+        </w:tc>
+      </w:tr>
+    </w:tbl>
+    <w:p>
+      <w:r>
+        <w:t>test intersection 72 x_residuals</w:t>
+      </w:r>
+    </w:p>
+    <w:tbl>
+      <w:tblPr>
+        <w:tblW w:type="auto" w:w="0"/>
+        <w:tblLook w:firstColumn="1" w:firstRow="1" w:lastColumn="0" w:lastRow="0" w:noHBand="0" w:noVBand="1" w:val="04A0"/>
+      </w:tblPr>
+      <w:tblGrid>
+        <w:gridCol w:w="8640"/>
+      </w:tblGrid>
+      <w:tr>
+        <w:tc>
+          <w:tcPr>
+            <w:tcW w:type="dxa" w:w="8640"/>
+          </w:tcPr>
+          <w:p>
+            <w:r>
+              <w:t>-0.0001</w:t>
+            </w:r>
+          </w:p>
+        </w:tc>
+      </w:tr>
+      <w:tr>
+        <w:tc>
+          <w:tcPr>
+            <w:tcW w:type="dxa" w:w="8640"/>
+          </w:tcPr>
+          <w:p>
+            <w:r>
+              <w:t>0.0</w:t>
+            </w:r>
+          </w:p>
+        </w:tc>
+      </w:tr>
+    </w:tbl>
+    <w:p>
+      <w:r>
+        <w:t>test intersection 72 y_residuals</w:t>
+      </w:r>
+    </w:p>
+    <w:tbl>
+      <w:tblPr>
+        <w:tblW w:type="auto" w:w="0"/>
+        <w:tblLook w:firstColumn="1" w:firstRow="1" w:lastColumn="0" w:lastRow="0" w:noHBand="0" w:noVBand="1" w:val="04A0"/>
+      </w:tblPr>
+      <w:tblGrid>
+        <w:gridCol w:w="8640"/>
+      </w:tblGrid>
+      <w:tr>
+        <w:tc>
+          <w:tcPr>
+            <w:tcW w:type="dxa" w:w="8640"/>
+          </w:tcPr>
+          <w:p>
+            <w:r>
+              <w:t>0.0012</w:t>
+            </w:r>
+          </w:p>
+        </w:tc>
+      </w:tr>
+      <w:tr>
+        <w:tc>
+          <w:tcPr>
+            <w:tcW w:type="dxa" w:w="8640"/>
+          </w:tcPr>
+          <w:p>
+            <w:r>
+              <w:t>-0.0012</w:t>
+            </w:r>
+          </w:p>
+        </w:tc>
+      </w:tr>
+    </w:tbl>
+    <w:p>
+      <w:r>
+        <w:t>test intersection 72 x redundancy</w:t>
+      </w:r>
+    </w:p>
+    <w:tbl>
+      <w:tblPr>
+        <w:tblW w:type="auto" w:w="0"/>
+        <w:tblLook w:firstColumn="1" w:firstRow="1" w:lastColumn="0" w:lastRow="0" w:noHBand="0" w:noVBand="1" w:val="04A0"/>
+      </w:tblPr>
+      <w:tblGrid>
+        <w:gridCol w:w="8640"/>
+      </w:tblGrid>
+      <w:tr>
+        <w:tc>
+          <w:tcPr>
+            <w:tcW w:type="dxa" w:w="8640"/>
+          </w:tcPr>
+          <w:p>
+            <w:r>
+              <w:t>0.0015</w:t>
+            </w:r>
+          </w:p>
+        </w:tc>
+      </w:tr>
+      <w:tr>
+        <w:tc>
+          <w:tcPr>
+            <w:tcW w:type="dxa" w:w="8640"/>
+          </w:tcPr>
+          <w:p>
+            <w:r>
+              <w:t>0.0</w:t>
+            </w:r>
+          </w:p>
+        </w:tc>
+      </w:tr>
+      <w:tr>
+        <w:tc>
+          <w:tcPr>
+            <w:tcW w:type="dxa" w:w="8640"/>
+          </w:tcPr>
+          <w:p>
+            <w:r>
+              <w:t>0.0015</w:t>
+            </w:r>
+          </w:p>
+        </w:tc>
+      </w:tr>
+    </w:tbl>
+    <w:p>
+      <w:r>
+        <w:t>test intersection 72 y redundancy</w:t>
+      </w:r>
+    </w:p>
+    <w:tbl>
+      <w:tblPr>
+        <w:tblW w:type="auto" w:w="0"/>
+        <w:tblLook w:firstColumn="1" w:firstRow="1" w:lastColumn="0" w:lastRow="0" w:noHBand="0" w:noVBand="1" w:val="04A0"/>
+      </w:tblPr>
+      <w:tblGrid>
+        <w:gridCol w:w="8640"/>
+      </w:tblGrid>
+      <w:tr>
+        <w:tc>
+          <w:tcPr>
+            <w:tcW w:type="dxa" w:w="8640"/>
+          </w:tcPr>
+          <w:p>
+            <w:r>
+              <w:t>0.4899</w:t>
+            </w:r>
+          </w:p>
+        </w:tc>
+      </w:tr>
+      <w:tr>
+        <w:tc>
+          <w:tcPr>
+            <w:tcW w:type="dxa" w:w="8640"/>
+          </w:tcPr>
+          <w:p>
+            <w:r>
+              <w:t>0.5086</w:t>
+            </w:r>
+          </w:p>
+        </w:tc>
+      </w:tr>
+      <w:tr>
+        <w:tc>
+          <w:tcPr>
+            <w:tcW w:type="dxa" w:w="8640"/>
+          </w:tcPr>
+          <w:p>
+            <w:r>
+              <w:t>0.9985</w:t>
+            </w:r>
+          </w:p>
+        </w:tc>
+      </w:tr>
+    </w:tbl>
+    <w:p>
+      <w:r>
+        <w:t>test intersection 72 other quantities</w:t>
+      </w:r>
+    </w:p>
+    <w:tbl>
+      <w:tblPr>
+        <w:tblW w:type="auto" w:w="0"/>
+        <w:tblLook w:firstColumn="1" w:firstRow="1" w:lastColumn="0" w:lastRow="0" w:noHBand="0" w:noVBand="1" w:val="04A0"/>
+      </w:tblPr>
+      <w:tblGrid>
+        <w:gridCol w:w="8640"/>
+      </w:tblGrid>
+      <w:tr>
+        <w:tc>
+          <w:tcPr>
+            <w:tcW w:type="dxa" w:w="8640"/>
+          </w:tcPr>
+          <w:p>
+            <w:r>
+              <w:t>0.0</w:t>
+            </w:r>
+          </w:p>
+        </w:tc>
+      </w:tr>
+      <w:tr>
+        <w:tc>
+          <w:tcPr>
+            <w:tcW w:type="dxa" w:w="8640"/>
+          </w:tcPr>
+          <w:p>
+            <w:r>
+              <w:t>0.0012</w:t>
+            </w:r>
+          </w:p>
+        </w:tc>
+      </w:tr>
+      <w:tr>
+        <w:tc>
+          <w:tcPr>
+            <w:tcW w:type="dxa" w:w="8640"/>
+          </w:tcPr>
+          <w:p>
+            <w:r>
               <w:t>1.0</w:t>
             </w:r>
           </w:p>
         </w:tc>
+      </w:tr>
+      <w:tr>
+        <w:tc>
+          <w:tcPr>
+            <w:tcW w:type="dxa" w:w="8640"/>
+          </w:tcPr>
+          <w:p>
+            <w:r>
+              <w:t>0.0781</w:t>
+            </w:r>
+          </w:p>
+        </w:tc>
+      </w:tr>
+    </w:tbl>
+    <w:p>
+      <w:r>
+        <w:t>test intersection 72 STD</w:t>
+      </w:r>
+    </w:p>
+    <w:tbl>
+      <w:tblPr>
+        <w:tblW w:type="auto" w:w="0"/>
+        <w:tblLook w:firstColumn="1" w:firstRow="1" w:lastColumn="0" w:lastRow="0" w:noHBand="0" w:noVBand="1" w:val="04A0"/>
+      </w:tblPr>
+      <w:tblGrid>
+        <w:gridCol w:w="8640"/>
+      </w:tblGrid>
+      <w:tr>
+        <w:tc>
+          <w:tcPr>
+            <w:tcW w:type="dxa" w:w="8640"/>
+          </w:tcPr>
+          <w:p>
+            <w:r>
+              <w:t>0.0939</w:t>
+            </w:r>
+          </w:p>
+        </w:tc>
+      </w:tr>
+      <w:tr>
+        <w:tc>
+          <w:tcPr>
+            <w:tcW w:type="dxa" w:w="8640"/>
+          </w:tcPr>
+          <w:p>
+            <w:r>
+              <w:t>0.0825</w:t>
+            </w:r>
+          </w:p>
+        </w:tc>
+      </w:tr>
+      <w:tr>
+        <w:tc>
+          <w:tcPr>
+            <w:tcW w:type="dxa" w:w="8640"/>
+          </w:tcPr>
+          <w:p>
+            <w:r>
+              <w:t>0.2768</w:t>
+            </w:r>
+          </w:p>
+        </w:tc>
+      </w:tr>
+    </w:tbl>
+    <w:p>
+      <w:r>
+        <w:t>test intersection 72 Correlation Matrix</w:t>
+      </w:r>
+    </w:p>
+    <w:tbl>
+      <w:tblPr>
+        <w:tblW w:type="auto" w:w="0"/>
+        <w:tblLook w:firstColumn="1" w:firstRow="1" w:lastColumn="0" w:lastRow="0" w:noHBand="0" w:noVBand="1" w:val="04A0"/>
+      </w:tblPr>
+      <w:tblGrid>
+        <w:gridCol w:w="2880"/>
+        <w:gridCol w:w="2880"/>
+        <w:gridCol w:w="2880"/>
+      </w:tblGrid>
+      <w:tr>
         <w:tc>
           <w:tcPr>
             <w:tcW w:type="dxa" w:w="2880"/>
           </w:tcPr>
           <w:p>
             <w:r>
-              <w:t>-0.2343</w:t>
+              <w:t>1.0</w:t>
             </w:r>
           </w:p>
         </w:tc>
@@ -3756,28 +6416,38 @@
           </w:tcPr>
           <w:p>
             <w:r>
-              <w:t>0.8871</w:t>
-            </w:r>
-          </w:p>
-        </w:tc>
-      </w:tr>
-      <w:tr>
+              <w:t>-0.0403</w:t>
+            </w:r>
+          </w:p>
+        </w:tc>
         <w:tc>
           <w:tcPr>
             <w:tcW w:type="dxa" w:w="2880"/>
           </w:tcPr>
           <w:p>
             <w:r>
-              <w:t>-0.2343</w:t>
-            </w:r>
-          </w:p>
-        </w:tc>
+              <w:t>-0.4834</w:t>
+            </w:r>
+          </w:p>
+        </w:tc>
+      </w:tr>
+      <w:tr>
         <w:tc>
           <w:tcPr>
             <w:tcW w:type="dxa" w:w="2880"/>
           </w:tcPr>
           <w:p>
             <w:r>
+              <w:t>-0.0403</w:t>
+            </w:r>
+          </w:p>
+        </w:tc>
+        <w:tc>
+          <w:tcPr>
+            <w:tcW w:type="dxa" w:w="2880"/>
+          </w:tcPr>
+          <w:p>
+            <w:r>
               <w:t>1.0</w:t>
             </w:r>
           </w:p>
@@ -3788,7 +6458,7 @@
           </w:tcPr>
           <w:p>
             <w:r>
-              <w:t>-0.2638</w:t>
+              <w:t>0.0868</w:t>
             </w:r>
           </w:p>
         </w:tc>
@@ -3800,7 +6470,7 @@
           </w:tcPr>
           <w:p>
             <w:r>
-              <w:t>0.8871</w:t>
+              <w:t>-0.4834</w:t>
             </w:r>
           </w:p>
         </w:tc>
@@ -3810,7 +6480,631 @@
           </w:tcPr>
           <w:p>
             <w:r>
-              <w:t>-0.2638</w:t>
+              <w:t>0.0868</w:t>
+            </w:r>
+          </w:p>
+        </w:tc>
+        <w:tc>
+          <w:tcPr>
+            <w:tcW w:type="dxa" w:w="2880"/>
+          </w:tcPr>
+          <w:p>
+            <w:r>
+              <w:t>1.0</w:t>
+            </w:r>
+          </w:p>
+        </w:tc>
+      </w:tr>
+    </w:tbl>
+    <w:p>
+      <w:r>
+        <w:t>test intersection 127 image points</w:t>
+      </w:r>
+    </w:p>
+    <w:tbl>
+      <w:tblPr>
+        <w:tblW w:type="auto" w:w="0"/>
+        <w:tblLook w:firstColumn="1" w:firstRow="1" w:lastColumn="0" w:lastRow="0" w:noHBand="0" w:noVBand="1" w:val="04A0"/>
+      </w:tblPr>
+      <w:tblGrid>
+        <w:gridCol w:w="8640"/>
+      </w:tblGrid>
+      <w:tr>
+        <w:tc>
+          <w:tcPr>
+            <w:tcW w:type="dxa" w:w="8640"/>
+          </w:tcPr>
+          <w:p>
+            <w:r>
+              <w:t>-0.931</w:t>
+            </w:r>
+          </w:p>
+        </w:tc>
+      </w:tr>
+      <w:tr>
+        <w:tc>
+          <w:tcPr>
+            <w:tcW w:type="dxa" w:w="8640"/>
+          </w:tcPr>
+          <w:p>
+            <w:r>
+              <w:t>-7.284</w:t>
+            </w:r>
+          </w:p>
+        </w:tc>
+      </w:tr>
+      <w:tr>
+        <w:tc>
+          <w:tcPr>
+            <w:tcW w:type="dxa" w:w="8640"/>
+          </w:tcPr>
+          <w:p>
+            <w:r>
+              <w:t>-85.407</w:t>
+            </w:r>
+          </w:p>
+        </w:tc>
+      </w:tr>
+      <w:tr>
+        <w:tc>
+          <w:tcPr>
+            <w:tcW w:type="dxa" w:w="8640"/>
+          </w:tcPr>
+          <w:p>
+            <w:r>
+              <w:t>-8.351</w:t>
+            </w:r>
+          </w:p>
+        </w:tc>
+      </w:tr>
+    </w:tbl>
+    <w:p>
+      <w:r>
+        <w:t>test intersection 127 approximate parameters</w:t>
+      </w:r>
+    </w:p>
+    <w:tbl>
+      <w:tblPr>
+        <w:tblW w:type="auto" w:w="0"/>
+        <w:tblLook w:firstColumn="1" w:firstRow="1" w:lastColumn="0" w:lastRow="0" w:noHBand="0" w:noVBand="1" w:val="04A0"/>
+      </w:tblPr>
+      <w:tblGrid>
+        <w:gridCol w:w="8640"/>
+      </w:tblGrid>
+      <w:tr>
+        <w:tc>
+          <w:tcPr>
+            <w:tcW w:type="dxa" w:w="8640"/>
+          </w:tcPr>
+          <w:p>
+            <w:r>
+              <w:t>6316.1362</w:t>
+            </w:r>
+          </w:p>
+        </w:tc>
+      </w:tr>
+      <w:tr>
+        <w:tc>
+          <w:tcPr>
+            <w:tcW w:type="dxa" w:w="8640"/>
+          </w:tcPr>
+          <w:p>
+            <w:r>
+              <w:t>3934.6756</w:t>
+            </w:r>
+          </w:p>
+        </w:tc>
+      </w:tr>
+      <w:tr>
+        <w:tc>
+          <w:tcPr>
+            <w:tcW w:type="dxa" w:w="8640"/>
+          </w:tcPr>
+          <w:p>
+            <w:r>
+              <w:t>283.2271</w:t>
+            </w:r>
+          </w:p>
+        </w:tc>
+      </w:tr>
+    </w:tbl>
+    <w:p>
+      <w:r>
+        <w:t>test intersection 127 Estimated Parameters</w:t>
+      </w:r>
+    </w:p>
+    <w:tbl>
+      <w:tblPr>
+        <w:tblW w:type="auto" w:w="0"/>
+        <w:tblLook w:firstColumn="1" w:firstRow="1" w:lastColumn="0" w:lastRow="0" w:noHBand="0" w:noVBand="1" w:val="04A0"/>
+      </w:tblPr>
+      <w:tblGrid>
+        <w:gridCol w:w="8640"/>
+      </w:tblGrid>
+      <w:tr>
+        <w:tc>
+          <w:tcPr>
+            <w:tcW w:type="dxa" w:w="8640"/>
+          </w:tcPr>
+          <w:p>
+            <w:r>
+              <w:t>6316.1361</w:t>
+            </w:r>
+          </w:p>
+        </w:tc>
+      </w:tr>
+      <w:tr>
+        <w:tc>
+          <w:tcPr>
+            <w:tcW w:type="dxa" w:w="8640"/>
+          </w:tcPr>
+          <w:p>
+            <w:r>
+              <w:t>3934.675</w:t>
+            </w:r>
+          </w:p>
+        </w:tc>
+      </w:tr>
+      <w:tr>
+        <w:tc>
+          <w:tcPr>
+            <w:tcW w:type="dxa" w:w="8640"/>
+          </w:tcPr>
+          <w:p>
+            <w:r>
+              <w:t>283.2271</w:t>
+            </w:r>
+          </w:p>
+        </w:tc>
+      </w:tr>
+    </w:tbl>
+    <w:p>
+      <w:r>
+        <w:t>test intersection 127 residuals</w:t>
+      </w:r>
+    </w:p>
+    <w:tbl>
+      <w:tblPr>
+        <w:tblW w:type="auto" w:w="0"/>
+        <w:tblLook w:firstColumn="1" w:firstRow="1" w:lastColumn="0" w:lastRow="0" w:noHBand="0" w:noVBand="1" w:val="04A0"/>
+      </w:tblPr>
+      <w:tblGrid>
+        <w:gridCol w:w="8640"/>
+      </w:tblGrid>
+      <w:tr>
+        <w:tc>
+          <w:tcPr>
+            <w:tcW w:type="dxa" w:w="8640"/>
+          </w:tcPr>
+          <w:p>
+            <w:r>
+              <w:t>-0.0001</w:t>
+            </w:r>
+          </w:p>
+        </w:tc>
+      </w:tr>
+      <w:tr>
+        <w:tc>
+          <w:tcPr>
+            <w:tcW w:type="dxa" w:w="8640"/>
+          </w:tcPr>
+          <w:p>
+            <w:r>
+              <w:t>0.0027</w:t>
+            </w:r>
+          </w:p>
+        </w:tc>
+      </w:tr>
+      <w:tr>
+        <w:tc>
+          <w:tcPr>
+            <w:tcW w:type="dxa" w:w="8640"/>
+          </w:tcPr>
+          <w:p>
+            <w:r>
+              <w:t>-0.0</w:t>
+            </w:r>
+          </w:p>
+        </w:tc>
+      </w:tr>
+      <w:tr>
+        <w:tc>
+          <w:tcPr>
+            <w:tcW w:type="dxa" w:w="8640"/>
+          </w:tcPr>
+          <w:p>
+            <w:r>
+              <w:t>-0.0027</w:t>
+            </w:r>
+          </w:p>
+        </w:tc>
+      </w:tr>
+    </w:tbl>
+    <w:p>
+      <w:r>
+        <w:t>test intersection 127 x_residuals</w:t>
+      </w:r>
+    </w:p>
+    <w:tbl>
+      <w:tblPr>
+        <w:tblW w:type="auto" w:w="0"/>
+        <w:tblLook w:firstColumn="1" w:firstRow="1" w:lastColumn="0" w:lastRow="0" w:noHBand="0" w:noVBand="1" w:val="04A0"/>
+      </w:tblPr>
+      <w:tblGrid>
+        <w:gridCol w:w="8640"/>
+      </w:tblGrid>
+      <w:tr>
+        <w:tc>
+          <w:tcPr>
+            <w:tcW w:type="dxa" w:w="8640"/>
+          </w:tcPr>
+          <w:p>
+            <w:r>
+              <w:t>-0.0001</w:t>
+            </w:r>
+          </w:p>
+        </w:tc>
+      </w:tr>
+      <w:tr>
+        <w:tc>
+          <w:tcPr>
+            <w:tcW w:type="dxa" w:w="8640"/>
+          </w:tcPr>
+          <w:p>
+            <w:r>
+              <w:t>-0.0</w:t>
+            </w:r>
+          </w:p>
+        </w:tc>
+      </w:tr>
+    </w:tbl>
+    <w:p>
+      <w:r>
+        <w:t>test intersection 127 y_residuals</w:t>
+      </w:r>
+    </w:p>
+    <w:tbl>
+      <w:tblPr>
+        <w:tblW w:type="auto" w:w="0"/>
+        <w:tblLook w:firstColumn="1" w:firstRow="1" w:lastColumn="0" w:lastRow="0" w:noHBand="0" w:noVBand="1" w:val="04A0"/>
+      </w:tblPr>
+      <w:tblGrid>
+        <w:gridCol w:w="8640"/>
+      </w:tblGrid>
+      <w:tr>
+        <w:tc>
+          <w:tcPr>
+            <w:tcW w:type="dxa" w:w="8640"/>
+          </w:tcPr>
+          <w:p>
+            <w:r>
+              <w:t>0.0027</w:t>
+            </w:r>
+          </w:p>
+        </w:tc>
+      </w:tr>
+      <w:tr>
+        <w:tc>
+          <w:tcPr>
+            <w:tcW w:type="dxa" w:w="8640"/>
+          </w:tcPr>
+          <w:p>
+            <w:r>
+              <w:t>-0.0027</w:t>
+            </w:r>
+          </w:p>
+        </w:tc>
+      </w:tr>
+    </w:tbl>
+    <w:p>
+      <w:r>
+        <w:t>test intersection 127 x redundancy</w:t>
+      </w:r>
+    </w:p>
+    <w:tbl>
+      <w:tblPr>
+        <w:tblW w:type="auto" w:w="0"/>
+        <w:tblLook w:firstColumn="1" w:firstRow="1" w:lastColumn="0" w:lastRow="0" w:noHBand="0" w:noVBand="1" w:val="04A0"/>
+      </w:tblPr>
+      <w:tblGrid>
+        <w:gridCol w:w="8640"/>
+      </w:tblGrid>
+      <w:tr>
+        <w:tc>
+          <w:tcPr>
+            <w:tcW w:type="dxa" w:w="8640"/>
+          </w:tcPr>
+          <w:p>
+            <w:r>
+              <w:t>0.0014</w:t>
+            </w:r>
+          </w:p>
+        </w:tc>
+      </w:tr>
+      <w:tr>
+        <w:tc>
+          <w:tcPr>
+            <w:tcW w:type="dxa" w:w="8640"/>
+          </w:tcPr>
+          <w:p>
+            <w:r>
+              <w:t>0.0</w:t>
+            </w:r>
+          </w:p>
+        </w:tc>
+      </w:tr>
+      <w:tr>
+        <w:tc>
+          <w:tcPr>
+            <w:tcW w:type="dxa" w:w="8640"/>
+          </w:tcPr>
+          <w:p>
+            <w:r>
+              <w:t>0.0014</w:t>
+            </w:r>
+          </w:p>
+        </w:tc>
+      </w:tr>
+    </w:tbl>
+    <w:p>
+      <w:r>
+        <w:t>test intersection 127 y redundancy</w:t>
+      </w:r>
+    </w:p>
+    <w:tbl>
+      <w:tblPr>
+        <w:tblW w:type="auto" w:w="0"/>
+        <w:tblLook w:firstColumn="1" w:firstRow="1" w:lastColumn="0" w:lastRow="0" w:noHBand="0" w:noVBand="1" w:val="04A0"/>
+      </w:tblPr>
+      <w:tblGrid>
+        <w:gridCol w:w="8640"/>
+      </w:tblGrid>
+      <w:tr>
+        <w:tc>
+          <w:tcPr>
+            <w:tcW w:type="dxa" w:w="8640"/>
+          </w:tcPr>
+          <w:p>
+            <w:r>
+              <w:t>0.4846</w:t>
+            </w:r>
+          </w:p>
+        </w:tc>
+      </w:tr>
+      <w:tr>
+        <w:tc>
+          <w:tcPr>
+            <w:tcW w:type="dxa" w:w="8640"/>
+          </w:tcPr>
+          <w:p>
+            <w:r>
+              <w:t>0.5139</w:t>
+            </w:r>
+          </w:p>
+        </w:tc>
+      </w:tr>
+      <w:tr>
+        <w:tc>
+          <w:tcPr>
+            <w:tcW w:type="dxa" w:w="8640"/>
+          </w:tcPr>
+          <w:p>
+            <w:r>
+              <w:t>0.9986</w:t>
+            </w:r>
+          </w:p>
+        </w:tc>
+      </w:tr>
+    </w:tbl>
+    <w:p>
+      <w:r>
+        <w:t>test intersection 127 other quantities</w:t>
+      </w:r>
+    </w:p>
+    <w:tbl>
+      <w:tblPr>
+        <w:tblW w:type="auto" w:w="0"/>
+        <w:tblLook w:firstColumn="1" w:firstRow="1" w:lastColumn="0" w:lastRow="0" w:noHBand="0" w:noVBand="1" w:val="04A0"/>
+      </w:tblPr>
+      <w:tblGrid>
+        <w:gridCol w:w="8640"/>
+      </w:tblGrid>
+      <w:tr>
+        <w:tc>
+          <w:tcPr>
+            <w:tcW w:type="dxa" w:w="8640"/>
+          </w:tcPr>
+          <w:p>
+            <w:r>
+              <w:t>0.0001</w:t>
+            </w:r>
+          </w:p>
+        </w:tc>
+      </w:tr>
+      <w:tr>
+        <w:tc>
+          <w:tcPr>
+            <w:tcW w:type="dxa" w:w="8640"/>
+          </w:tcPr>
+          <w:p>
+            <w:r>
+              <w:t>0.0027</w:t>
+            </w:r>
+          </w:p>
+        </w:tc>
+      </w:tr>
+      <w:tr>
+        <w:tc>
+          <w:tcPr>
+            <w:tcW w:type="dxa" w:w="8640"/>
+          </w:tcPr>
+          <w:p>
+            <w:r>
+              <w:t>1.0</w:t>
+            </w:r>
+          </w:p>
+        </w:tc>
+      </w:tr>
+      <w:tr>
+        <w:tc>
+          <w:tcPr>
+            <w:tcW w:type="dxa" w:w="8640"/>
+          </w:tcPr>
+          <w:p>
+            <w:r>
+              <w:t>0.1804</w:t>
+            </w:r>
+          </w:p>
+        </w:tc>
+      </w:tr>
+    </w:tbl>
+    <w:p>
+      <w:r>
+        <w:t>test intersection 127 STD</w:t>
+      </w:r>
+    </w:p>
+    <w:tbl>
+      <w:tblPr>
+        <w:tblW w:type="auto" w:w="0"/>
+        <w:tblLook w:firstColumn="1" w:firstRow="1" w:lastColumn="0" w:lastRow="0" w:noHBand="0" w:noVBand="1" w:val="04A0"/>
+      </w:tblPr>
+      <w:tblGrid>
+        <w:gridCol w:w="8640"/>
+      </w:tblGrid>
+      <w:tr>
+        <w:tc>
+          <w:tcPr>
+            <w:tcW w:type="dxa" w:w="8640"/>
+          </w:tcPr>
+          <w:p>
+            <w:r>
+              <w:t>0.1193</w:t>
+            </w:r>
+          </w:p>
+        </w:tc>
+      </w:tr>
+      <w:tr>
+        <w:tc>
+          <w:tcPr>
+            <w:tcW w:type="dxa" w:w="8640"/>
+          </w:tcPr>
+          <w:p>
+            <w:r>
+              <w:t>0.0843</w:t>
+            </w:r>
+          </w:p>
+        </w:tc>
+      </w:tr>
+      <w:tr>
+        <w:tc>
+          <w:tcPr>
+            <w:tcW w:type="dxa" w:w="8640"/>
+          </w:tcPr>
+          <w:p>
+            <w:r>
+              <w:t>0.2847</w:t>
+            </w:r>
+          </w:p>
+        </w:tc>
+      </w:tr>
+    </w:tbl>
+    <w:p>
+      <w:r>
+        <w:t>test intersection 127 Correlation Matrix</w:t>
+      </w:r>
+    </w:p>
+    <w:tbl>
+      <w:tblPr>
+        <w:tblW w:type="auto" w:w="0"/>
+        <w:tblLook w:firstColumn="1" w:firstRow="1" w:lastColumn="0" w:lastRow="0" w:noHBand="0" w:noVBand="1" w:val="04A0"/>
+      </w:tblPr>
+      <w:tblGrid>
+        <w:gridCol w:w="2880"/>
+        <w:gridCol w:w="2880"/>
+        <w:gridCol w:w="2880"/>
+      </w:tblGrid>
+      <w:tr>
+        <w:tc>
+          <w:tcPr>
+            <w:tcW w:type="dxa" w:w="2880"/>
+          </w:tcPr>
+          <w:p>
+            <w:r>
+              <w:t>1.0</w:t>
+            </w:r>
+          </w:p>
+        </w:tc>
+        <w:tc>
+          <w:tcPr>
+            <w:tcW w:type="dxa" w:w="2880"/>
+          </w:tcPr>
+          <w:p>
+            <w:r>
+              <w:t>-0.124</w:t>
+            </w:r>
+          </w:p>
+        </w:tc>
+        <w:tc>
+          <w:tcPr>
+            <w:tcW w:type="dxa" w:w="2880"/>
+          </w:tcPr>
+          <w:p>
+            <w:r>
+              <w:t>0.7126</w:t>
+            </w:r>
+          </w:p>
+        </w:tc>
+      </w:tr>
+      <w:tr>
+        <w:tc>
+          <w:tcPr>
+            <w:tcW w:type="dxa" w:w="2880"/>
+          </w:tcPr>
+          <w:p>
+            <w:r>
+              <w:t>-0.124</w:t>
+            </w:r>
+          </w:p>
+        </w:tc>
+        <w:tc>
+          <w:tcPr>
+            <w:tcW w:type="dxa" w:w="2880"/>
+          </w:tcPr>
+          <w:p>
+            <w:r>
+              <w:t>1.0</w:t>
+            </w:r>
+          </w:p>
+        </w:tc>
+        <w:tc>
+          <w:tcPr>
+            <w:tcW w:type="dxa" w:w="2880"/>
+          </w:tcPr>
+          <w:p>
+            <w:r>
+              <w:t>-0.1636</w:t>
+            </w:r>
+          </w:p>
+        </w:tc>
+      </w:tr>
+      <w:tr>
+        <w:tc>
+          <w:tcPr>
+            <w:tcW w:type="dxa" w:w="2880"/>
+          </w:tcPr>
+          <w:p>
+            <w:r>
+              <w:t>0.7126</w:t>
+            </w:r>
+          </w:p>
+        </w:tc>
+        <w:tc>
+          <w:tcPr>
+            <w:tcW w:type="dxa" w:w="2880"/>
+          </w:tcPr>
+          <w:p>
+            <w:r>
+              <w:t>-0.1636</w:t>
             </w:r>
           </w:p>
         </w:tc>

</xml_diff>